<commit_message>
Setup wiz fix and exe
</commit_message>
<xml_diff>
--- a/docs/User manual.docx
+++ b/docs/User manual.docx
@@ -621,7 +621,7 @@
           <w:r>
             <w:fldChar w:fldCharType="separate"/>
           </w:r>
-          <w:hyperlink w:anchor="_Toc206945390" w:history="1">
+          <w:hyperlink w:anchor="_Toc207017956" w:history="1">
             <w:r>
               <w:rPr>
                 <w:rStyle w:val="Hyperlink"/>
@@ -648,7 +648,7 @@
                 <w:noProof/>
                 <w:webHidden/>
               </w:rPr>
-              <w:instrText xml:space="preserve"> PAGEREF _Toc206945390 \h </w:instrText>
+              <w:instrText xml:space="preserve"> PAGEREF _Toc207017956 \h </w:instrText>
             </w:r>
             <w:r>
               <w:rPr>
@@ -691,7 +691,7 @@
               <w:lang w:eastAsia="en-GB"/>
             </w:rPr>
           </w:pPr>
-          <w:hyperlink w:anchor="_Toc206945391" w:history="1">
+          <w:hyperlink w:anchor="_Toc207017957" w:history="1">
             <w:r>
               <w:rPr>
                 <w:rStyle w:val="Hyperlink"/>
@@ -718,7 +718,7 @@
                 <w:noProof/>
                 <w:webHidden/>
               </w:rPr>
-              <w:instrText xml:space="preserve"> PAGEREF _Toc206945391 \h </w:instrText>
+              <w:instrText xml:space="preserve"> PAGEREF _Toc207017957 \h </w:instrText>
             </w:r>
             <w:r>
               <w:rPr>
@@ -761,7 +761,7 @@
               <w:lang w:eastAsia="en-GB"/>
             </w:rPr>
           </w:pPr>
-          <w:hyperlink w:anchor="_Toc206945392" w:history="1">
+          <w:hyperlink w:anchor="_Toc207017958" w:history="1">
             <w:r>
               <w:rPr>
                 <w:rStyle w:val="Hyperlink"/>
@@ -788,7 +788,7 @@
                 <w:noProof/>
                 <w:webHidden/>
               </w:rPr>
-              <w:instrText xml:space="preserve"> PAGEREF _Toc206945392 \h </w:instrText>
+              <w:instrText xml:space="preserve"> PAGEREF _Toc207017958 \h </w:instrText>
             </w:r>
             <w:r>
               <w:rPr>
@@ -831,7 +831,7 @@
               <w:lang w:eastAsia="en-GB"/>
             </w:rPr>
           </w:pPr>
-          <w:hyperlink w:anchor="_Toc206945393" w:history="1">
+          <w:hyperlink w:anchor="_Toc207017959" w:history="1">
             <w:r>
               <w:rPr>
                 <w:rStyle w:val="Hyperlink"/>
@@ -858,7 +858,7 @@
                 <w:noProof/>
                 <w:webHidden/>
               </w:rPr>
-              <w:instrText xml:space="preserve"> PAGEREF _Toc206945393 \h </w:instrText>
+              <w:instrText xml:space="preserve"> PAGEREF _Toc207017959 \h </w:instrText>
             </w:r>
             <w:r>
               <w:rPr>
@@ -901,7 +901,7 @@
               <w:lang w:eastAsia="en-GB"/>
             </w:rPr>
           </w:pPr>
-          <w:hyperlink w:anchor="_Toc206945394" w:history="1">
+          <w:hyperlink w:anchor="_Toc207017960" w:history="1">
             <w:r>
               <w:rPr>
                 <w:rStyle w:val="Hyperlink"/>
@@ -928,7 +928,7 @@
                 <w:noProof/>
                 <w:webHidden/>
               </w:rPr>
-              <w:instrText xml:space="preserve"> PAGEREF _Toc206945394 \h </w:instrText>
+              <w:instrText xml:space="preserve"> PAGEREF _Toc207017960 \h </w:instrText>
             </w:r>
             <w:r>
               <w:rPr>
@@ -971,7 +971,7 @@
               <w:lang w:eastAsia="en-GB"/>
             </w:rPr>
           </w:pPr>
-          <w:hyperlink w:anchor="_Toc206945395" w:history="1">
+          <w:hyperlink w:anchor="_Toc207017961" w:history="1">
             <w:r>
               <w:rPr>
                 <w:rStyle w:val="Hyperlink"/>
@@ -998,7 +998,7 @@
                 <w:noProof/>
                 <w:webHidden/>
               </w:rPr>
-              <w:instrText xml:space="preserve"> PAGEREF _Toc206945395 \h </w:instrText>
+              <w:instrText xml:space="preserve"> PAGEREF _Toc207017961 \h </w:instrText>
             </w:r>
             <w:r>
               <w:rPr>
@@ -1041,7 +1041,7 @@
               <w:lang w:eastAsia="en-GB"/>
             </w:rPr>
           </w:pPr>
-          <w:hyperlink w:anchor="_Toc206945396" w:history="1">
+          <w:hyperlink w:anchor="_Toc207017962" w:history="1">
             <w:r>
               <w:rPr>
                 <w:rStyle w:val="Hyperlink"/>
@@ -1068,7 +1068,7 @@
                 <w:noProof/>
                 <w:webHidden/>
               </w:rPr>
-              <w:instrText xml:space="preserve"> PAGEREF _Toc206945396 \h </w:instrText>
+              <w:instrText xml:space="preserve"> PAGEREF _Toc207017962 \h </w:instrText>
             </w:r>
             <w:r>
               <w:rPr>
@@ -1111,7 +1111,7 @@
               <w:lang w:eastAsia="en-GB"/>
             </w:rPr>
           </w:pPr>
-          <w:hyperlink w:anchor="_Toc206945397" w:history="1">
+          <w:hyperlink w:anchor="_Toc207017963" w:history="1">
             <w:r>
               <w:rPr>
                 <w:rStyle w:val="Hyperlink"/>
@@ -1138,7 +1138,7 @@
                 <w:noProof/>
                 <w:webHidden/>
               </w:rPr>
-              <w:instrText xml:space="preserve"> PAGEREF _Toc206945397 \h </w:instrText>
+              <w:instrText xml:space="preserve"> PAGEREF _Toc207017963 \h </w:instrText>
             </w:r>
             <w:r>
               <w:rPr>
@@ -1181,7 +1181,7 @@
               <w:lang w:eastAsia="en-GB"/>
             </w:rPr>
           </w:pPr>
-          <w:hyperlink w:anchor="_Toc206945398" w:history="1">
+          <w:hyperlink w:anchor="_Toc207017964" w:history="1">
             <w:r>
               <w:rPr>
                 <w:rStyle w:val="Hyperlink"/>
@@ -1208,7 +1208,7 @@
                 <w:noProof/>
                 <w:webHidden/>
               </w:rPr>
-              <w:instrText xml:space="preserve"> PAGEREF _Toc206945398 \h </w:instrText>
+              <w:instrText xml:space="preserve"> PAGEREF _Toc207017964 \h </w:instrText>
             </w:r>
             <w:r>
               <w:rPr>
@@ -1251,10 +1251,12 @@
               <w:lang w:eastAsia="en-GB"/>
             </w:rPr>
           </w:pPr>
-          <w:hyperlink w:anchor="_Toc206945399" w:history="1">
+          <w:hyperlink w:anchor="_Toc207017965" w:history="1">
             <w:r>
               <w:rPr>
                 <w:rStyle w:val="Hyperlink"/>
+                <w:i/>
+                <w:iCs/>
                 <w:noProof/>
               </w:rPr>
               <w:t>Selecting a port</w:t>
@@ -1278,7 +1280,7 @@
                 <w:noProof/>
                 <w:webHidden/>
               </w:rPr>
-              <w:instrText xml:space="preserve"> PAGEREF _Toc206945399 \h </w:instrText>
+              <w:instrText xml:space="preserve"> PAGEREF _Toc207017965 \h </w:instrText>
             </w:r>
             <w:r>
               <w:rPr>
@@ -1321,10 +1323,12 @@
               <w:lang w:eastAsia="en-GB"/>
             </w:rPr>
           </w:pPr>
-          <w:hyperlink w:anchor="_Toc206945400" w:history="1">
+          <w:hyperlink w:anchor="_Toc207017966" w:history="1">
             <w:r>
               <w:rPr>
                 <w:rStyle w:val="Hyperlink"/>
+                <w:i/>
+                <w:iCs/>
                 <w:noProof/>
               </w:rPr>
               <w:t>Setting up the turtle</w:t>
@@ -1348,7 +1352,7 @@
                 <w:noProof/>
                 <w:webHidden/>
               </w:rPr>
-              <w:instrText xml:space="preserve"> PAGEREF _Toc206945400 \h </w:instrText>
+              <w:instrText xml:space="preserve"> PAGEREF _Toc207017966 \h </w:instrText>
             </w:r>
             <w:r>
               <w:rPr>
@@ -1368,7 +1372,7 @@
                 <w:noProof/>
                 <w:webHidden/>
               </w:rPr>
-              <w:t>8</w:t>
+              <w:t>9</w:t>
             </w:r>
             <w:r>
               <w:rPr>
@@ -1391,10 +1395,12 @@
               <w:lang w:eastAsia="en-GB"/>
             </w:rPr>
           </w:pPr>
-          <w:hyperlink w:anchor="_Toc206945401" w:history="1">
+          <w:hyperlink w:anchor="_Toc207017967" w:history="1">
             <w:r>
               <w:rPr>
                 <w:rStyle w:val="Hyperlink"/>
+                <w:i/>
+                <w:iCs/>
                 <w:noProof/>
               </w:rPr>
               <w:t>Run the program on the turtlebot</w:t>
@@ -1418,7 +1424,7 @@
                 <w:noProof/>
                 <w:webHidden/>
               </w:rPr>
-              <w:instrText xml:space="preserve"> PAGEREF _Toc206945401 \h </w:instrText>
+              <w:instrText xml:space="preserve"> PAGEREF _Toc207017967 \h </w:instrText>
             </w:r>
             <w:r>
               <w:rPr>
@@ -1461,7 +1467,7 @@
               <w:lang w:eastAsia="en-GB"/>
             </w:rPr>
           </w:pPr>
-          <w:hyperlink w:anchor="_Toc206945402" w:history="1">
+          <w:hyperlink w:anchor="_Toc207017968" w:history="1">
             <w:r>
               <w:rPr>
                 <w:rStyle w:val="Hyperlink"/>
@@ -1488,7 +1494,7 @@
                 <w:noProof/>
                 <w:webHidden/>
               </w:rPr>
-              <w:instrText xml:space="preserve"> PAGEREF _Toc206945402 \h </w:instrText>
+              <w:instrText xml:space="preserve"> PAGEREF _Toc207017968 \h </w:instrText>
             </w:r>
             <w:r>
               <w:rPr>
@@ -1531,7 +1537,7 @@
               <w:lang w:eastAsia="en-GB"/>
             </w:rPr>
           </w:pPr>
-          <w:hyperlink w:anchor="_Toc206945403" w:history="1">
+          <w:hyperlink w:anchor="_Toc207017969" w:history="1">
             <w:r>
               <w:rPr>
                 <w:rStyle w:val="Hyperlink"/>
@@ -1558,7 +1564,7 @@
                 <w:noProof/>
                 <w:webHidden/>
               </w:rPr>
-              <w:instrText xml:space="preserve"> PAGEREF _Toc206945403 \h </w:instrText>
+              <w:instrText xml:space="preserve"> PAGEREF _Toc207017969 \h </w:instrText>
             </w:r>
             <w:r>
               <w:rPr>
@@ -1601,7 +1607,7 @@
               <w:lang w:eastAsia="en-GB"/>
             </w:rPr>
           </w:pPr>
-          <w:hyperlink w:anchor="_Toc206945404" w:history="1">
+          <w:hyperlink w:anchor="_Toc207017970" w:history="1">
             <w:r>
               <w:rPr>
                 <w:rStyle w:val="Hyperlink"/>
@@ -1628,7 +1634,7 @@
                 <w:noProof/>
                 <w:webHidden/>
               </w:rPr>
-              <w:instrText xml:space="preserve"> PAGEREF _Toc206945404 \h </w:instrText>
+              <w:instrText xml:space="preserve"> PAGEREF _Toc207017970 \h </w:instrText>
             </w:r>
             <w:r>
               <w:rPr>
@@ -1671,7 +1677,7 @@
               <w:lang w:eastAsia="en-GB"/>
             </w:rPr>
           </w:pPr>
-          <w:hyperlink w:anchor="_Toc206945405" w:history="1">
+          <w:hyperlink w:anchor="_Toc207017971" w:history="1">
             <w:r>
               <w:rPr>
                 <w:rStyle w:val="Hyperlink"/>
@@ -1698,7 +1704,7 @@
                 <w:noProof/>
                 <w:webHidden/>
               </w:rPr>
-              <w:instrText xml:space="preserve"> PAGEREF _Toc206945405 \h </w:instrText>
+              <w:instrText xml:space="preserve"> PAGEREF _Toc207017971 \h </w:instrText>
             </w:r>
             <w:r>
               <w:rPr>
@@ -1741,7 +1747,7 @@
               <w:lang w:eastAsia="en-GB"/>
             </w:rPr>
           </w:pPr>
-          <w:hyperlink w:anchor="_Toc206945406" w:history="1">
+          <w:hyperlink w:anchor="_Toc207017972" w:history="1">
             <w:r>
               <w:rPr>
                 <w:rStyle w:val="Hyperlink"/>
@@ -1768,7 +1774,7 @@
                 <w:noProof/>
                 <w:webHidden/>
               </w:rPr>
-              <w:instrText xml:space="preserve"> PAGEREF _Toc206945406 \h </w:instrText>
+              <w:instrText xml:space="preserve"> PAGEREF _Toc207017972 \h </w:instrText>
             </w:r>
             <w:r>
               <w:rPr>
@@ -1788,7 +1794,7 @@
                 <w:noProof/>
                 <w:webHidden/>
               </w:rPr>
-              <w:t>14</w:t>
+              <w:t>13</w:t>
             </w:r>
             <w:r>
               <w:rPr>
@@ -1811,7 +1817,7 @@
               <w:lang w:eastAsia="en-GB"/>
             </w:rPr>
           </w:pPr>
-          <w:hyperlink w:anchor="_Toc206945407" w:history="1">
+          <w:hyperlink w:anchor="_Toc207017973" w:history="1">
             <w:r>
               <w:rPr>
                 <w:rStyle w:val="Hyperlink"/>
@@ -1838,7 +1844,7 @@
                 <w:noProof/>
                 <w:webHidden/>
               </w:rPr>
-              <w:instrText xml:space="preserve"> PAGEREF _Toc206945407 \h </w:instrText>
+              <w:instrText xml:space="preserve"> PAGEREF _Toc207017973 \h </w:instrText>
             </w:r>
             <w:r>
               <w:rPr>
@@ -1858,7 +1864,7 @@
                 <w:noProof/>
                 <w:webHidden/>
               </w:rPr>
-              <w:t>15</w:t>
+              <w:t>14</w:t>
             </w:r>
             <w:r>
               <w:rPr>
@@ -1881,7 +1887,7 @@
               <w:lang w:eastAsia="en-GB"/>
             </w:rPr>
           </w:pPr>
-          <w:hyperlink w:anchor="_Toc206945408" w:history="1">
+          <w:hyperlink w:anchor="_Toc207017974" w:history="1">
             <w:r>
               <w:rPr>
                 <w:rStyle w:val="Hyperlink"/>
@@ -1908,7 +1914,7 @@
                 <w:noProof/>
                 <w:webHidden/>
               </w:rPr>
-              <w:instrText xml:space="preserve"> PAGEREF _Toc206945408 \h </w:instrText>
+              <w:instrText xml:space="preserve"> PAGEREF _Toc207017974 \h </w:instrText>
             </w:r>
             <w:r>
               <w:rPr>
@@ -1928,7 +1934,7 @@
                 <w:noProof/>
                 <w:webHidden/>
               </w:rPr>
-              <w:t>16</w:t>
+              <w:t>18</w:t>
             </w:r>
             <w:r>
               <w:rPr>
@@ -1951,7 +1957,7 @@
               <w:lang w:eastAsia="en-GB"/>
             </w:rPr>
           </w:pPr>
-          <w:hyperlink w:anchor="_Toc206945409" w:history="1">
+          <w:hyperlink w:anchor="_Toc207017975" w:history="1">
             <w:r>
               <w:rPr>
                 <w:rStyle w:val="Hyperlink"/>
@@ -1978,7 +1984,7 @@
                 <w:noProof/>
                 <w:webHidden/>
               </w:rPr>
-              <w:instrText xml:space="preserve"> PAGEREF _Toc206945409 \h </w:instrText>
+              <w:instrText xml:space="preserve"> PAGEREF _Toc207017975 \h </w:instrText>
             </w:r>
             <w:r>
               <w:rPr>
@@ -1998,7 +2004,7 @@
                 <w:noProof/>
                 <w:webHidden/>
               </w:rPr>
-              <w:t>16</w:t>
+              <w:t>18</w:t>
             </w:r>
             <w:r>
               <w:rPr>
@@ -2021,7 +2027,7 @@
               <w:lang w:eastAsia="en-GB"/>
             </w:rPr>
           </w:pPr>
-          <w:hyperlink w:anchor="_Toc206945410" w:history="1">
+          <w:hyperlink w:anchor="_Toc207017976" w:history="1">
             <w:r>
               <w:rPr>
                 <w:rStyle w:val="Hyperlink"/>
@@ -2048,7 +2054,7 @@
                 <w:noProof/>
                 <w:webHidden/>
               </w:rPr>
-              <w:instrText xml:space="preserve"> PAGEREF _Toc206945410 \h </w:instrText>
+              <w:instrText xml:space="preserve"> PAGEREF _Toc207017976 \h </w:instrText>
             </w:r>
             <w:r>
               <w:rPr>
@@ -2068,7 +2074,7 @@
                 <w:noProof/>
                 <w:webHidden/>
               </w:rPr>
-              <w:t>16</w:t>
+              <w:t>18</w:t>
             </w:r>
             <w:r>
               <w:rPr>
@@ -2091,7 +2097,7 @@
               <w:lang w:eastAsia="en-GB"/>
             </w:rPr>
           </w:pPr>
-          <w:hyperlink w:anchor="_Toc206945411" w:history="1">
+          <w:hyperlink w:anchor="_Toc207017977" w:history="1">
             <w:r>
               <w:rPr>
                 <w:rStyle w:val="Hyperlink"/>
@@ -2118,7 +2124,7 @@
                 <w:noProof/>
                 <w:webHidden/>
               </w:rPr>
-              <w:instrText xml:space="preserve"> PAGEREF _Toc206945411 \h </w:instrText>
+              <w:instrText xml:space="preserve"> PAGEREF _Toc207017977 \h </w:instrText>
             </w:r>
             <w:r>
               <w:rPr>
@@ -2138,7 +2144,7 @@
                 <w:noProof/>
                 <w:webHidden/>
               </w:rPr>
-              <w:t>16</w:t>
+              <w:t>18</w:t>
             </w:r>
             <w:r>
               <w:rPr>
@@ -2161,7 +2167,7 @@
               <w:lang w:eastAsia="en-GB"/>
             </w:rPr>
           </w:pPr>
-          <w:hyperlink w:anchor="_Toc206945412" w:history="1">
+          <w:hyperlink w:anchor="_Toc207017978" w:history="1">
             <w:r>
               <w:rPr>
                 <w:rStyle w:val="Hyperlink"/>
@@ -2188,7 +2194,7 @@
                 <w:noProof/>
                 <w:webHidden/>
               </w:rPr>
-              <w:instrText xml:space="preserve"> PAGEREF _Toc206945412 \h </w:instrText>
+              <w:instrText xml:space="preserve"> PAGEREF _Toc207017978 \h </w:instrText>
             </w:r>
             <w:r>
               <w:rPr>
@@ -2208,7 +2214,7 @@
                 <w:noProof/>
                 <w:webHidden/>
               </w:rPr>
-              <w:t>17</w:t>
+              <w:t>19</w:t>
             </w:r>
             <w:r>
               <w:rPr>
@@ -2231,7 +2237,7 @@
               <w:lang w:eastAsia="en-GB"/>
             </w:rPr>
           </w:pPr>
-          <w:hyperlink w:anchor="_Toc206945413" w:history="1">
+          <w:hyperlink w:anchor="_Toc207017979" w:history="1">
             <w:r>
               <w:rPr>
                 <w:rStyle w:val="Hyperlink"/>
@@ -2258,7 +2264,7 @@
                 <w:noProof/>
                 <w:webHidden/>
               </w:rPr>
-              <w:instrText xml:space="preserve"> PAGEREF _Toc206945413 \h </w:instrText>
+              <w:instrText xml:space="preserve"> PAGEREF _Toc207017979 \h </w:instrText>
             </w:r>
             <w:r>
               <w:rPr>
@@ -2278,7 +2284,7 @@
                 <w:noProof/>
                 <w:webHidden/>
               </w:rPr>
-              <w:t>17</w:t>
+              <w:t>19</w:t>
             </w:r>
             <w:r>
               <w:rPr>
@@ -2301,7 +2307,7 @@
               <w:lang w:eastAsia="en-GB"/>
             </w:rPr>
           </w:pPr>
-          <w:hyperlink w:anchor="_Toc206945414" w:history="1">
+          <w:hyperlink w:anchor="_Toc207017980" w:history="1">
             <w:r>
               <w:rPr>
                 <w:rStyle w:val="Hyperlink"/>
@@ -2328,7 +2334,7 @@
                 <w:noProof/>
                 <w:webHidden/>
               </w:rPr>
-              <w:instrText xml:space="preserve"> PAGEREF _Toc206945414 \h </w:instrText>
+              <w:instrText xml:space="preserve"> PAGEREF _Toc207017980 \h </w:instrText>
             </w:r>
             <w:r>
               <w:rPr>
@@ -2348,7 +2354,7 @@
                 <w:noProof/>
                 <w:webHidden/>
               </w:rPr>
-              <w:t>17</w:t>
+              <w:t>19</w:t>
             </w:r>
             <w:r>
               <w:rPr>
@@ -2371,7 +2377,7 @@
               <w:lang w:eastAsia="en-GB"/>
             </w:rPr>
           </w:pPr>
-          <w:hyperlink w:anchor="_Toc206945415" w:history="1">
+          <w:hyperlink w:anchor="_Toc207017981" w:history="1">
             <w:r>
               <w:rPr>
                 <w:rStyle w:val="Hyperlink"/>
@@ -2398,7 +2404,7 @@
                 <w:noProof/>
                 <w:webHidden/>
               </w:rPr>
-              <w:instrText xml:space="preserve"> PAGEREF _Toc206945415 \h </w:instrText>
+              <w:instrText xml:space="preserve"> PAGEREF _Toc207017981 \h </w:instrText>
             </w:r>
             <w:r>
               <w:rPr>
@@ -2418,7 +2424,7 @@
                 <w:noProof/>
                 <w:webHidden/>
               </w:rPr>
-              <w:t>17</w:t>
+              <w:t>19</w:t>
             </w:r>
             <w:r>
               <w:rPr>
@@ -2441,7 +2447,7 @@
               <w:lang w:eastAsia="en-GB"/>
             </w:rPr>
           </w:pPr>
-          <w:hyperlink w:anchor="_Toc206945416" w:history="1">
+          <w:hyperlink w:anchor="_Toc207017982" w:history="1">
             <w:r>
               <w:rPr>
                 <w:rStyle w:val="Hyperlink"/>
@@ -2468,7 +2474,7 @@
                 <w:noProof/>
                 <w:webHidden/>
               </w:rPr>
-              <w:instrText xml:space="preserve"> PAGEREF _Toc206945416 \h </w:instrText>
+              <w:instrText xml:space="preserve"> PAGEREF _Toc207017982 \h </w:instrText>
             </w:r>
             <w:r>
               <w:rPr>
@@ -2488,7 +2494,7 @@
                 <w:noProof/>
                 <w:webHidden/>
               </w:rPr>
-              <w:t>17</w:t>
+              <w:t>19</w:t>
             </w:r>
             <w:r>
               <w:rPr>
@@ -2511,7 +2517,7 @@
               <w:lang w:eastAsia="en-GB"/>
             </w:rPr>
           </w:pPr>
-          <w:hyperlink w:anchor="_Toc206945417" w:history="1">
+          <w:hyperlink w:anchor="_Toc207017983" w:history="1">
             <w:r>
               <w:rPr>
                 <w:rStyle w:val="Hyperlink"/>
@@ -2538,7 +2544,7 @@
                 <w:noProof/>
                 <w:webHidden/>
               </w:rPr>
-              <w:instrText xml:space="preserve"> PAGEREF _Toc206945417 \h </w:instrText>
+              <w:instrText xml:space="preserve"> PAGEREF _Toc207017983 \h </w:instrText>
             </w:r>
             <w:r>
               <w:rPr>
@@ -2558,7 +2564,7 @@
                 <w:noProof/>
                 <w:webHidden/>
               </w:rPr>
-              <w:t>17</w:t>
+              <w:t>19</w:t>
             </w:r>
             <w:r>
               <w:rPr>
@@ -2586,7 +2592,7 @@
       <w:pPr>
         <w:pStyle w:val="Heading1"/>
       </w:pPr>
-      <w:bookmarkStart w:id="0" w:name="_Toc206945390"/>
+      <w:bookmarkStart w:id="0" w:name="_Toc207017956"/>
       <w:r>
         <w:lastRenderedPageBreak/>
         <w:t>Introduction</w:t>
@@ -2623,7 +2629,7 @@
       <w:pPr>
         <w:pStyle w:val="Heading1"/>
       </w:pPr>
-      <w:bookmarkStart w:id="1" w:name="_Toc206945391"/>
+      <w:bookmarkStart w:id="1" w:name="_Toc207017957"/>
       <w:r>
         <w:t>Using the application</w:t>
       </w:r>
@@ -2633,7 +2639,7 @@
       <w:pPr>
         <w:pStyle w:val="Heading2"/>
       </w:pPr>
-      <w:bookmarkStart w:id="2" w:name="_Toc206945392"/>
+      <w:bookmarkStart w:id="2" w:name="_Toc207017958"/>
       <w:r>
         <w:t>Launching the application</w:t>
       </w:r>
@@ -2688,9 +2694,9 @@
           <w:noProof/>
         </w:rPr>
         <w:drawing>
-          <wp:inline distT="0" distB="0" distL="0" distR="0" wp14:anchorId="4E4CF0AB" wp14:editId="315591CA">
-            <wp:extent cx="4928205" cy="2209800"/>
-            <wp:effectExtent l="0" t="0" r="6350" b="0"/>
+          <wp:inline distT="0" distB="0" distL="0" distR="0" wp14:anchorId="4E4CF0AB" wp14:editId="0A0BAA32">
+            <wp:extent cx="5760000" cy="2582768"/>
+            <wp:effectExtent l="0" t="0" r="0" b="8255"/>
             <wp:docPr id="1527288920" name="Picture 1" descr="A screenshot of a computer&#10;&#10;AI-generated content may be incorrect."/>
             <wp:cNvGraphicFramePr>
               <a:graphicFrameLocks xmlns:a="http://schemas.openxmlformats.org/drawingml/2006/main" noChangeAspect="1"/>
@@ -2712,7 +2718,7 @@
                   <pic:spPr bwMode="auto">
                     <a:xfrm>
                       <a:off x="0" y="0"/>
-                      <a:ext cx="4979199" cy="2232666"/>
+                      <a:ext cx="5760000" cy="2582768"/>
                     </a:xfrm>
                     <a:prstGeom prst="rect">
                       <a:avLst/>
@@ -2737,7 +2743,7 @@
       <w:pPr>
         <w:pStyle w:val="Heading2"/>
       </w:pPr>
-      <w:bookmarkStart w:id="3" w:name="_Toc206945393"/>
+      <w:bookmarkStart w:id="3" w:name="_Toc207017959"/>
       <w:r>
         <w:rPr>
           <w:rStyle w:val="Heading1Char"/>
@@ -2763,23 +2769,23 @@
         <mc:AlternateContent>
           <mc:Choice Requires="wpg">
             <w:drawing>
-              <wp:anchor distT="0" distB="0" distL="114300" distR="114300" simplePos="0" relativeHeight="251669504" behindDoc="0" locked="0" layoutInCell="1" allowOverlap="1" wp14:anchorId="2B9368AD" wp14:editId="111A8082">
+              <wp:anchor distT="0" distB="0" distL="114300" distR="114300" simplePos="0" relativeHeight="251669504" behindDoc="0" locked="0" layoutInCell="1" allowOverlap="1" wp14:anchorId="2B9368AD" wp14:editId="2C18CE1A">
                 <wp:simplePos x="0" y="0"/>
                 <wp:positionH relativeFrom="column">
-                  <wp:posOffset>-247650</wp:posOffset>
+                  <wp:posOffset>-34290</wp:posOffset>
                 </wp:positionH>
                 <wp:positionV relativeFrom="paragraph">
-                  <wp:posOffset>263525</wp:posOffset>
+                  <wp:posOffset>210185</wp:posOffset>
                 </wp:positionV>
-                <wp:extent cx="5892800" cy="4625340"/>
+                <wp:extent cx="5796000" cy="4625340"/>
                 <wp:effectExtent l="19050" t="0" r="0" b="3810"/>
                 <wp:wrapTight wrapText="bothSides">
                   <wp:wrapPolygon edited="0">
-                    <wp:start x="-70" y="0"/>
-                    <wp:lineTo x="-70" y="21529"/>
-                    <wp:lineTo x="21507" y="21529"/>
-                    <wp:lineTo x="21507" y="0"/>
-                    <wp:lineTo x="-70" y="0"/>
+                    <wp:start x="-71" y="0"/>
+                    <wp:lineTo x="-71" y="21529"/>
+                    <wp:lineTo x="21512" y="21529"/>
+                    <wp:lineTo x="21512" y="0"/>
+                    <wp:lineTo x="-71" y="0"/>
                   </wp:wrapPolygon>
                 </wp:wrapTight>
                 <wp:docPr id="688399237" name="Group 4"/>
@@ -2791,7 +2797,7 @@
                       <wpg:grpSpPr>
                         <a:xfrm>
                           <a:off x="0" y="0"/>
-                          <a:ext cx="5892800" cy="4625340"/>
+                          <a:ext cx="5796000" cy="4625340"/>
                           <a:chOff x="0" y="0"/>
                           <a:chExt cx="5892800" cy="4625340"/>
                         </a:xfrm>
@@ -2867,12 +2873,15 @@
                     </wpg:wgp>
                   </a:graphicData>
                 </a:graphic>
+                <wp14:sizeRelH relativeFrom="margin">
+                  <wp14:pctWidth>0</wp14:pctWidth>
+                </wp14:sizeRelH>
               </wp:anchor>
             </w:drawing>
           </mc:Choice>
           <mc:Fallback>
             <w:pict>
-              <v:group w14:anchorId="6DA598EC" id="Group 4" o:spid="_x0000_s1026" style="position:absolute;margin-left:-19.5pt;margin-top:20.75pt;width:464pt;height:364.2pt;z-index:251669504" coordsize="58928,46253" o:gfxdata="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">
+              <v:group w14:anchorId="26755075" id="Group 4" o:spid="_x0000_s1026" style="position:absolute;margin-left:-2.7pt;margin-top:16.55pt;width:456.4pt;height:364.2pt;z-index:251669504;mso-width-relative:margin" coordsize="58928,46253" o:gfxdata="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">
                 <v:shapetype id="_x0000_t75" coordsize="21600,21600" o:spt="75" o:preferrelative="t" path="m@4@5l@4@11@9@11@9@5xe" filled="f" stroked="f">
                   <v:stroke joinstyle="miter"/>
                   <v:formulas>
@@ -2940,9 +2949,9 @@
           <w:noProof/>
         </w:rPr>
         <w:drawing>
-          <wp:inline distT="0" distB="0" distL="0" distR="0" wp14:anchorId="37EA02F8" wp14:editId="32D3B768">
-            <wp:extent cx="5731510" cy="1066800"/>
-            <wp:effectExtent l="0" t="0" r="2540" b="0"/>
+          <wp:inline distT="0" distB="0" distL="0" distR="0" wp14:anchorId="37EA02F8" wp14:editId="545DAA28">
+            <wp:extent cx="5760000" cy="1072103"/>
+            <wp:effectExtent l="0" t="0" r="0" b="0"/>
             <wp:docPr id="101424154" name="Picture 1" descr="A screenshot of a computer&#10;&#10;AI-generated content may be incorrect."/>
             <wp:cNvGraphicFramePr>
               <a:graphicFrameLocks xmlns:a="http://schemas.openxmlformats.org/drawingml/2006/main" noChangeAspect="1"/>
@@ -2964,7 +2973,7 @@
                   <pic:spPr bwMode="auto">
                     <a:xfrm>
                       <a:off x="0" y="0"/>
-                      <a:ext cx="5731510" cy="1066800"/>
+                      <a:ext cx="5760000" cy="1072103"/>
                     </a:xfrm>
                     <a:prstGeom prst="rect">
                       <a:avLst/>
@@ -3010,10 +3019,10 @@
         <mc:AlternateContent>
           <mc:Choice Requires="wps">
             <w:drawing>
-              <wp:anchor distT="0" distB="0" distL="114300" distR="114300" simplePos="0" relativeHeight="251662336" behindDoc="0" locked="0" layoutInCell="1" allowOverlap="1" wp14:anchorId="0C503194" wp14:editId="6EF30C0E">
+              <wp:anchor distT="0" distB="0" distL="114300" distR="114300" simplePos="0" relativeHeight="251662336" behindDoc="0" locked="0" layoutInCell="1" allowOverlap="1" wp14:anchorId="0C503194" wp14:editId="000D0072">
                 <wp:simplePos x="0" y="0"/>
                 <wp:positionH relativeFrom="column">
-                  <wp:posOffset>4156710</wp:posOffset>
+                  <wp:posOffset>4171950</wp:posOffset>
                 </wp:positionH>
                 <wp:positionV relativeFrom="paragraph">
                   <wp:posOffset>2556510</wp:posOffset>
@@ -3076,7 +3085,7 @@
           </mc:Choice>
           <mc:Fallback>
             <w:pict>
-              <v:rect w14:anchorId="3D0EF55B" id="Rectangle 3" o:spid="_x0000_s1026" style="position:absolute;margin-left:327.3pt;margin-top:201.3pt;width:42.3pt;height:27.3pt;z-index:251662336;visibility:visible;mso-wrap-style:square;mso-width-percent:0;mso-height-percent:0;mso-wrap-distance-left:9pt;mso-wrap-distance-top:0;mso-wrap-distance-right:9pt;mso-wrap-distance-bottom:0;mso-position-horizontal:absolute;mso-position-horizontal-relative:text;mso-position-vertical:absolute;mso-position-vertical-relative:text;mso-width-percent:0;mso-height-percent:0;mso-width-relative:margin;mso-height-relative:margin;v-text-anchor:middle" o:gfxdata="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" filled="f" strokecolor="#d60000" strokeweight="4.5pt"/>
+              <v:rect w14:anchorId="354E32F9" id="Rectangle 3" o:spid="_x0000_s1026" style="position:absolute;margin-left:328.5pt;margin-top:201.3pt;width:42.3pt;height:27.3pt;z-index:251662336;visibility:visible;mso-wrap-style:square;mso-width-percent:0;mso-height-percent:0;mso-wrap-distance-left:9pt;mso-wrap-distance-top:0;mso-wrap-distance-right:9pt;mso-wrap-distance-bottom:0;mso-position-horizontal:absolute;mso-position-horizontal-relative:text;mso-position-vertical:absolute;mso-position-vertical-relative:text;mso-width-percent:0;mso-height-percent:0;mso-width-relative:margin;mso-height-relative:margin;v-text-anchor:middle" o:gfxdata="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" filled="f" strokecolor="#d60000" strokeweight="4.5pt"/>
             </w:pict>
           </mc:Fallback>
         </mc:AlternateContent>
@@ -3086,9 +3095,9 @@
           <w:noProof/>
         </w:rPr>
         <w:drawing>
-          <wp:inline distT="0" distB="0" distL="0" distR="0" wp14:anchorId="54B46B07" wp14:editId="299028CF">
-            <wp:extent cx="5731510" cy="2971800"/>
-            <wp:effectExtent l="0" t="0" r="2540" b="0"/>
+          <wp:inline distT="0" distB="0" distL="0" distR="0" wp14:anchorId="54B46B07" wp14:editId="626ACF2D">
+            <wp:extent cx="5760000" cy="2986572"/>
+            <wp:effectExtent l="0" t="0" r="0" b="4445"/>
             <wp:docPr id="480909710" name="Picture 1" descr="A screenshot of a computer&#10;&#10;AI-generated content may be incorrect."/>
             <wp:cNvGraphicFramePr>
               <a:graphicFrameLocks xmlns:a="http://schemas.openxmlformats.org/drawingml/2006/main" noChangeAspect="1"/>
@@ -3110,7 +3119,7 @@
                   <pic:spPr bwMode="auto">
                     <a:xfrm>
                       <a:off x="0" y="0"/>
-                      <a:ext cx="5731510" cy="2971800"/>
+                      <a:ext cx="5760000" cy="2986572"/>
                     </a:xfrm>
                     <a:prstGeom prst="rect">
                       <a:avLst/>
@@ -3156,9 +3165,9 @@
           <w:noProof/>
         </w:rPr>
         <w:drawing>
-          <wp:inline distT="0" distB="0" distL="0" distR="0" wp14:anchorId="6AEF7EF3" wp14:editId="23ACC353">
-            <wp:extent cx="5731510" cy="4076700"/>
-            <wp:effectExtent l="0" t="0" r="2540" b="0"/>
+          <wp:inline distT="0" distB="0" distL="0" distR="0" wp14:anchorId="6AEF7EF3" wp14:editId="2CBEE5C5">
+            <wp:extent cx="5760000" cy="4096964"/>
+            <wp:effectExtent l="0" t="0" r="0" b="0"/>
             <wp:docPr id="1662341868" name="Picture 1" descr="A screenshot of a computer&#10;&#10;AI-generated content may be incorrect."/>
             <wp:cNvGraphicFramePr>
               <a:graphicFrameLocks xmlns:a="http://schemas.openxmlformats.org/drawingml/2006/main" noChangeAspect="1"/>
@@ -3186,7 +3195,7 @@
                   <pic:spPr bwMode="auto">
                     <a:xfrm>
                       <a:off x="0" y="0"/>
-                      <a:ext cx="5731510" cy="4076700"/>
+                      <a:ext cx="5760000" cy="4096964"/>
                     </a:xfrm>
                     <a:prstGeom prst="rect">
                       <a:avLst/>
@@ -3211,7 +3220,7 @@
       <w:pPr>
         <w:pStyle w:val="Heading3"/>
       </w:pPr>
-      <w:bookmarkStart w:id="4" w:name="_Toc206945394"/>
+      <w:bookmarkStart w:id="4" w:name="_Toc207017960"/>
       <w:r>
         <w:t>Resetting the virtual turtle</w:t>
       </w:r>
@@ -3226,6 +3235,9 @@
       </w:r>
     </w:p>
     <w:p>
+      <w:pPr>
+        <w:jc w:val="center"/>
+      </w:pPr>
       <w:r>
         <w:rPr>
           <w:noProof/>
@@ -3234,10 +3246,10 @@
         <mc:AlternateContent>
           <mc:Choice Requires="wps">
             <w:drawing>
-              <wp:anchor distT="0" distB="0" distL="114300" distR="114300" simplePos="0" relativeHeight="251664384" behindDoc="0" locked="0" layoutInCell="1" allowOverlap="1" wp14:anchorId="63C7CFB5" wp14:editId="7D2268FF">
+              <wp:anchor distT="0" distB="0" distL="114300" distR="114300" simplePos="0" relativeHeight="251664384" behindDoc="0" locked="0" layoutInCell="1" allowOverlap="1" wp14:anchorId="63C7CFB5" wp14:editId="209BF51B">
                 <wp:simplePos x="0" y="0"/>
                 <wp:positionH relativeFrom="column">
-                  <wp:posOffset>2350770</wp:posOffset>
+                  <wp:posOffset>3783330</wp:posOffset>
                 </wp:positionH>
                 <wp:positionV relativeFrom="paragraph">
                   <wp:posOffset>514350</wp:posOffset>
@@ -3300,7 +3312,7 @@
           </mc:Choice>
           <mc:Fallback>
             <w:pict>
-              <v:rect w14:anchorId="5551E649" id="Rectangle 3" o:spid="_x0000_s1026" style="position:absolute;margin-left:185.1pt;margin-top:40.5pt;width:42.3pt;height:27.3pt;z-index:251664384;visibility:visible;mso-wrap-style:square;mso-width-percent:0;mso-height-percent:0;mso-wrap-distance-left:9pt;mso-wrap-distance-top:0;mso-wrap-distance-right:9pt;mso-wrap-distance-bottom:0;mso-position-horizontal:absolute;mso-position-horizontal-relative:text;mso-position-vertical:absolute;mso-position-vertical-relative:text;mso-width-percent:0;mso-height-percent:0;mso-width-relative:margin;mso-height-relative:margin;v-text-anchor:middle" o:gfxdata="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" filled="f" strokecolor="#d60000" strokeweight="4.5pt"/>
+              <v:rect w14:anchorId="6D93498F" id="Rectangle 3" o:spid="_x0000_s1026" style="position:absolute;margin-left:297.9pt;margin-top:40.5pt;width:42.3pt;height:27.3pt;z-index:251664384;visibility:visible;mso-wrap-style:square;mso-width-percent:0;mso-height-percent:0;mso-wrap-distance-left:9pt;mso-wrap-distance-top:0;mso-wrap-distance-right:9pt;mso-wrap-distance-bottom:0;mso-position-horizontal:absolute;mso-position-horizontal-relative:text;mso-position-vertical:absolute;mso-position-vertical-relative:text;mso-width-percent:0;mso-height-percent:0;mso-width-relative:margin;mso-height-relative:margin;v-text-anchor:middle" o:gfxdata="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" filled="f" strokecolor="#d60000" strokeweight="4.5pt"/>
             </w:pict>
           </mc:Fallback>
         </mc:AlternateContent>
@@ -3310,9 +3322,9 @@
           <w:noProof/>
         </w:rPr>
         <w:drawing>
-          <wp:inline distT="0" distB="0" distL="0" distR="0" wp14:anchorId="088D79B9" wp14:editId="13539395">
-            <wp:extent cx="2872740" cy="3363661"/>
-            <wp:effectExtent l="0" t="0" r="3810" b="8255"/>
+          <wp:inline distT="0" distB="0" distL="0" distR="0" wp14:anchorId="088D79B9" wp14:editId="66D6D14B">
+            <wp:extent cx="2880000" cy="3372162"/>
+            <wp:effectExtent l="0" t="0" r="0" b="0"/>
             <wp:docPr id="1203293721" name="Picture 1" descr="A screenshot of a computer&#10;&#10;AI-generated content may be incorrect."/>
             <wp:cNvGraphicFramePr>
               <a:graphicFrameLocks xmlns:a="http://schemas.openxmlformats.org/drawingml/2006/main" noChangeAspect="1"/>
@@ -3334,7 +3346,7 @@
                   <pic:spPr bwMode="auto">
                     <a:xfrm>
                       <a:off x="0" y="0"/>
-                      <a:ext cx="2877387" cy="3369102"/>
+                      <a:ext cx="2880000" cy="3372162"/>
                     </a:xfrm>
                     <a:prstGeom prst="rect">
                       <a:avLst/>
@@ -3359,7 +3371,7 @@
       <w:pPr>
         <w:pStyle w:val="Heading3"/>
       </w:pPr>
-      <w:bookmarkStart w:id="5" w:name="_Toc206945395"/>
+      <w:bookmarkStart w:id="5" w:name="_Toc207017961"/>
       <w:r>
         <w:t>Clearing the current program</w:t>
       </w:r>
@@ -3459,9 +3471,9 @@
           <w:noProof/>
         </w:rPr>
         <w:drawing>
-          <wp:inline distT="0" distB="0" distL="0" distR="0" wp14:anchorId="53E314CA" wp14:editId="4D9CAA71">
-            <wp:extent cx="5731510" cy="1082040"/>
-            <wp:effectExtent l="0" t="0" r="2540" b="3810"/>
+          <wp:inline distT="0" distB="0" distL="0" distR="0" wp14:anchorId="53E314CA" wp14:editId="23BB6BAF">
+            <wp:extent cx="5760000" cy="1087419"/>
+            <wp:effectExtent l="0" t="0" r="0" b="0"/>
             <wp:docPr id="153944723" name="Picture 1" descr="A screenshot of a computer&#10;&#10;AI-generated content may be incorrect."/>
             <wp:cNvGraphicFramePr>
               <a:graphicFrameLocks xmlns:a="http://schemas.openxmlformats.org/drawingml/2006/main" noChangeAspect="1"/>
@@ -3483,7 +3495,7 @@
                   <pic:spPr bwMode="auto">
                     <a:xfrm>
                       <a:off x="0" y="0"/>
-                      <a:ext cx="5731510" cy="1082040"/>
+                      <a:ext cx="5760000" cy="1087419"/>
                     </a:xfrm>
                     <a:prstGeom prst="rect">
                       <a:avLst/>
@@ -3522,7 +3534,7 @@
       <w:pPr>
         <w:pStyle w:val="Heading3"/>
       </w:pPr>
-      <w:bookmarkStart w:id="6" w:name="_Toc206945396"/>
+      <w:bookmarkStart w:id="6" w:name="_Toc207017962"/>
       <w:r>
         <w:lastRenderedPageBreak/>
         <w:t>Stopping</w:t>
@@ -3551,10 +3563,10 @@
         <mc:AlternateContent>
           <mc:Choice Requires="wps">
             <w:drawing>
-              <wp:anchor distT="0" distB="0" distL="114300" distR="114300" simplePos="0" relativeHeight="251671552" behindDoc="0" locked="0" layoutInCell="1" allowOverlap="1" wp14:anchorId="1E7CE078" wp14:editId="2BDCC7F1">
+              <wp:anchor distT="0" distB="0" distL="114300" distR="114300" simplePos="0" relativeHeight="251671552" behindDoc="0" locked="0" layoutInCell="1" allowOverlap="1" wp14:anchorId="1E7CE078" wp14:editId="2E52CFDE">
                 <wp:simplePos x="0" y="0"/>
                 <wp:positionH relativeFrom="margin">
-                  <wp:posOffset>4652010</wp:posOffset>
+                  <wp:posOffset>4674870</wp:posOffset>
                 </wp:positionH>
                 <wp:positionV relativeFrom="paragraph">
                   <wp:posOffset>2581275</wp:posOffset>
@@ -3617,7 +3629,7 @@
           </mc:Choice>
           <mc:Fallback>
             <w:pict>
-              <v:rect w14:anchorId="7A212666" id="Rectangle 3" o:spid="_x0000_s1026" style="position:absolute;margin-left:366.3pt;margin-top:203.25pt;width:38.1pt;height:24pt;z-index:251671552;visibility:visible;mso-wrap-style:square;mso-width-percent:0;mso-height-percent:0;mso-wrap-distance-left:9pt;mso-wrap-distance-top:0;mso-wrap-distance-right:9pt;mso-wrap-distance-bottom:0;mso-position-horizontal:absolute;mso-position-horizontal-relative:margin;mso-position-vertical:absolute;mso-position-vertical-relative:text;mso-width-percent:0;mso-height-percent:0;mso-width-relative:margin;mso-height-relative:margin;v-text-anchor:middle" o:gfxdata="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" filled="f" strokecolor="#d60000" strokeweight="4.5pt">
+              <v:rect w14:anchorId="3D5C77C2" id="Rectangle 3" o:spid="_x0000_s1026" style="position:absolute;margin-left:368.1pt;margin-top:203.25pt;width:38.1pt;height:24pt;z-index:251671552;visibility:visible;mso-wrap-style:square;mso-width-percent:0;mso-height-percent:0;mso-wrap-distance-left:9pt;mso-wrap-distance-top:0;mso-wrap-distance-right:9pt;mso-wrap-distance-bottom:0;mso-position-horizontal:absolute;mso-position-horizontal-relative:margin;mso-position-vertical:absolute;mso-position-vertical-relative:text;mso-width-percent:0;mso-height-percent:0;mso-width-relative:margin;mso-height-relative:margin;v-text-anchor:middle" o:gfxdata="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" filled="f" strokecolor="#d60000" strokeweight="4.5pt">
                 <w10:wrap anchorx="margin"/>
               </v:rect>
             </w:pict>
@@ -3629,9 +3641,9 @@
           <w:noProof/>
         </w:rPr>
         <w:drawing>
-          <wp:inline distT="0" distB="0" distL="0" distR="0" wp14:anchorId="487F5B58" wp14:editId="6EB33C17">
-            <wp:extent cx="5731510" cy="4512945"/>
-            <wp:effectExtent l="0" t="0" r="2540" b="1905"/>
+          <wp:inline distT="0" distB="0" distL="0" distR="0" wp14:anchorId="487F5B58" wp14:editId="0FF53E28">
+            <wp:extent cx="5760000" cy="4535378"/>
+            <wp:effectExtent l="0" t="0" r="0" b="0"/>
             <wp:docPr id="1092191631" name="Picture 1" descr="A screenshot of a computer&#10;&#10;AI-generated content may be incorrect."/>
             <wp:cNvGraphicFramePr>
               <a:graphicFrameLocks xmlns:a="http://schemas.openxmlformats.org/drawingml/2006/main" noChangeAspect="1"/>
@@ -3652,7 +3664,7 @@
                   <pic:spPr>
                     <a:xfrm>
                       <a:off x="0" y="0"/>
-                      <a:ext cx="5731510" cy="4512945"/>
+                      <a:ext cx="5760000" cy="4535378"/>
                     </a:xfrm>
                     <a:prstGeom prst="rect">
                       <a:avLst/>
@@ -3682,7 +3694,7 @@
       <w:pPr>
         <w:pStyle w:val="Heading3"/>
       </w:pPr>
-      <w:bookmarkStart w:id="7" w:name="_Toc206945397"/>
+      <w:bookmarkStart w:id="7" w:name="_Toc207017963"/>
       <w:r>
         <w:lastRenderedPageBreak/>
         <w:t>Changing the font size</w:t>
@@ -3713,9 +3725,9 @@
           <w:noProof/>
         </w:rPr>
         <w:drawing>
-          <wp:inline distT="0" distB="0" distL="0" distR="0" wp14:anchorId="3B135BA1" wp14:editId="02E2ED62">
-            <wp:extent cx="5731510" cy="822960"/>
-            <wp:effectExtent l="0" t="0" r="2540" b="0"/>
+          <wp:inline distT="0" distB="0" distL="0" distR="0" wp14:anchorId="3B135BA1" wp14:editId="227E7046">
+            <wp:extent cx="5760000" cy="827051"/>
+            <wp:effectExtent l="0" t="0" r="0" b="0"/>
             <wp:docPr id="104495154" name="Picture 1" descr="A screenshot of a computer&#10;&#10;AI-generated content may be incorrect."/>
             <wp:cNvGraphicFramePr>
               <a:graphicFrameLocks xmlns:a="http://schemas.openxmlformats.org/drawingml/2006/main" noChangeAspect="1"/>
@@ -3737,7 +3749,7 @@
                   <pic:spPr bwMode="auto">
                     <a:xfrm>
                       <a:off x="0" y="0"/>
-                      <a:ext cx="5731510" cy="822960"/>
+                      <a:ext cx="5760000" cy="827051"/>
                     </a:xfrm>
                     <a:prstGeom prst="rect">
                       <a:avLst/>
@@ -3779,9 +3791,9 @@
           <w:noProof/>
         </w:rPr>
         <w:drawing>
-          <wp:inline distT="0" distB="0" distL="0" distR="0" wp14:anchorId="5220A4B4" wp14:editId="6D45253A">
-            <wp:extent cx="5731510" cy="2453640"/>
-            <wp:effectExtent l="0" t="0" r="2540" b="3810"/>
+          <wp:inline distT="0" distB="0" distL="0" distR="0" wp14:anchorId="5220A4B4" wp14:editId="4BC46D51">
+            <wp:extent cx="5760000" cy="2465836"/>
+            <wp:effectExtent l="0" t="0" r="0" b="0"/>
             <wp:docPr id="1099746721" name="Picture 1" descr="A screenshot of a computer&#10;&#10;AI-generated content may be incorrect."/>
             <wp:cNvGraphicFramePr>
               <a:graphicFrameLocks xmlns:a="http://schemas.openxmlformats.org/drawingml/2006/main" noChangeAspect="1"/>
@@ -3803,7 +3815,7 @@
                   <pic:spPr bwMode="auto">
                     <a:xfrm>
                       <a:off x="0" y="0"/>
-                      <a:ext cx="5731510" cy="2453640"/>
+                      <a:ext cx="5760000" cy="2465836"/>
                     </a:xfrm>
                     <a:prstGeom prst="rect">
                       <a:avLst/>
@@ -3845,9 +3857,9 @@
           <w:noProof/>
         </w:rPr>
         <w:drawing>
-          <wp:inline distT="0" distB="0" distL="0" distR="0" wp14:anchorId="6B9E7C68" wp14:editId="3BA5C08F">
-            <wp:extent cx="5731510" cy="2468880"/>
-            <wp:effectExtent l="0" t="0" r="2540" b="7620"/>
+          <wp:inline distT="0" distB="0" distL="0" distR="0" wp14:anchorId="6B9E7C68" wp14:editId="397DE2A1">
+            <wp:extent cx="5760000" cy="2481152"/>
+            <wp:effectExtent l="0" t="0" r="0" b="0"/>
             <wp:docPr id="795850392" name="Picture 1" descr="A screenshot of a computer&#10;&#10;AI-generated content may be incorrect."/>
             <wp:cNvGraphicFramePr>
               <a:graphicFrameLocks xmlns:a="http://schemas.openxmlformats.org/drawingml/2006/main" noChangeAspect="1"/>
@@ -3869,7 +3881,7 @@
                   <pic:spPr bwMode="auto">
                     <a:xfrm>
                       <a:off x="0" y="0"/>
-                      <a:ext cx="5731510" cy="2468880"/>
+                      <a:ext cx="5760000" cy="2481152"/>
                     </a:xfrm>
                     <a:prstGeom prst="rect">
                       <a:avLst/>
@@ -3907,7 +3919,7 @@
       <w:pPr>
         <w:pStyle w:val="Heading2"/>
       </w:pPr>
-      <w:bookmarkStart w:id="8" w:name="_Toc206945398"/>
+      <w:bookmarkStart w:id="8" w:name="_Toc207017964"/>
       <w:r>
         <w:lastRenderedPageBreak/>
         <w:t>Connecting to the turtlebot</w:t>
@@ -3917,9 +3929,21 @@
     <w:p>
       <w:pPr>
         <w:pStyle w:val="Heading3"/>
-      </w:pPr>
-      <w:bookmarkStart w:id="9" w:name="_Toc206945399"/>
-      <w:r>
+        <w:rPr>
+          <w:i/>
+          <w:iCs/>
+          <w:sz w:val="24"/>
+          <w:szCs w:val="24"/>
+        </w:rPr>
+      </w:pPr>
+      <w:bookmarkStart w:id="9" w:name="_Toc207017965"/>
+      <w:r>
+        <w:rPr>
+          <w:i/>
+          <w:iCs/>
+          <w:sz w:val="24"/>
+          <w:szCs w:val="24"/>
+        </w:rPr>
         <w:t>Selecting a port</w:t>
       </w:r>
       <w:bookmarkEnd w:id="9"/>
@@ -3945,9 +3969,9 @@
           <w:noProof/>
         </w:rPr>
         <w:drawing>
-          <wp:inline distT="0" distB="0" distL="0" distR="0" wp14:anchorId="6BECD716" wp14:editId="19B0F0A5">
-            <wp:extent cx="5731510" cy="1196340"/>
-            <wp:effectExtent l="0" t="0" r="2540" b="3810"/>
+          <wp:inline distT="0" distB="0" distL="0" distR="0" wp14:anchorId="6BECD716" wp14:editId="46926194">
+            <wp:extent cx="5760000" cy="1202287"/>
+            <wp:effectExtent l="0" t="0" r="0" b="0"/>
             <wp:docPr id="2001758788" name="Picture 1" descr="A screenshot of a computer&#10;&#10;AI-generated content may be incorrect."/>
             <wp:cNvGraphicFramePr>
               <a:graphicFrameLocks xmlns:a="http://schemas.openxmlformats.org/drawingml/2006/main" noChangeAspect="1"/>
@@ -3969,7 +3993,7 @@
                   <pic:spPr bwMode="auto">
                     <a:xfrm>
                       <a:off x="0" y="0"/>
-                      <a:ext cx="5731510" cy="1196340"/>
+                      <a:ext cx="5760000" cy="1202287"/>
                     </a:xfrm>
                     <a:prstGeom prst="rect">
                       <a:avLst/>
@@ -4011,9 +4035,9 @@
           <w:noProof/>
         </w:rPr>
         <w:drawing>
-          <wp:inline distT="0" distB="0" distL="0" distR="0" wp14:anchorId="214087BB" wp14:editId="4DC3759B">
-            <wp:extent cx="5731510" cy="1196340"/>
-            <wp:effectExtent l="0" t="0" r="2540" b="3810"/>
+          <wp:inline distT="0" distB="0" distL="0" distR="0" wp14:anchorId="214087BB" wp14:editId="019D025C">
+            <wp:extent cx="5760000" cy="1202287"/>
+            <wp:effectExtent l="0" t="0" r="0" b="0"/>
             <wp:docPr id="1909959505" name="Picture 1" descr="A screenshot of a computer&#10;&#10;AI-generated content may be incorrect."/>
             <wp:cNvGraphicFramePr>
               <a:graphicFrameLocks xmlns:a="http://schemas.openxmlformats.org/drawingml/2006/main" noChangeAspect="1"/>
@@ -4035,7 +4059,7 @@
                   <pic:spPr bwMode="auto">
                     <a:xfrm>
                       <a:off x="0" y="0"/>
-                      <a:ext cx="5731510" cy="1196340"/>
+                      <a:ext cx="5760000" cy="1202287"/>
                     </a:xfrm>
                     <a:prstGeom prst="rect">
                       <a:avLst/>
@@ -4077,9 +4101,9 @@
           <w:noProof/>
         </w:rPr>
         <w:drawing>
-          <wp:inline distT="0" distB="0" distL="0" distR="0" wp14:anchorId="36C17219" wp14:editId="7A870232">
-            <wp:extent cx="5731510" cy="2049780"/>
-            <wp:effectExtent l="0" t="0" r="2540" b="7620"/>
+          <wp:inline distT="0" distB="0" distL="0" distR="0" wp14:anchorId="36C17219" wp14:editId="0215DF5E">
+            <wp:extent cx="5760000" cy="2059969"/>
+            <wp:effectExtent l="0" t="0" r="0" b="0"/>
             <wp:docPr id="304161976" name="Picture 1" descr="A screenshot of a computer&#10;&#10;AI-generated content may be incorrect."/>
             <wp:cNvGraphicFramePr>
               <a:graphicFrameLocks xmlns:a="http://schemas.openxmlformats.org/drawingml/2006/main" noChangeAspect="1"/>
@@ -4101,7 +4125,7 @@
                   <pic:spPr bwMode="auto">
                     <a:xfrm>
                       <a:off x="0" y="0"/>
-                      <a:ext cx="5731510" cy="2049780"/>
+                      <a:ext cx="5760000" cy="2059969"/>
                     </a:xfrm>
                     <a:prstGeom prst="rect">
                       <a:avLst/>
@@ -4198,10 +4222,36 @@
     </w:p>
     <w:p>
       <w:pPr>
+        <w:rPr>
+          <w:rFonts w:eastAsiaTheme="majorEastAsia" w:cstheme="majorBidi"/>
+          <w:color w:val="439028"/>
+          <w:sz w:val="28"/>
+          <w:szCs w:val="28"/>
+        </w:rPr>
+      </w:pPr>
+      <w:r>
+        <w:br w:type="page"/>
+      </w:r>
+    </w:p>
+    <w:p>
+      <w:pPr>
         <w:pStyle w:val="Heading3"/>
-      </w:pPr>
-      <w:bookmarkStart w:id="10" w:name="_Toc206945400"/>
-      <w:r>
+        <w:rPr>
+          <w:i/>
+          <w:iCs/>
+          <w:sz w:val="24"/>
+          <w:szCs w:val="24"/>
+        </w:rPr>
+      </w:pPr>
+      <w:bookmarkStart w:id="10" w:name="_Toc207017966"/>
+      <w:r>
+        <w:rPr>
+          <w:i/>
+          <w:iCs/>
+          <w:sz w:val="24"/>
+          <w:szCs w:val="24"/>
+        </w:rPr>
+        <w:lastRenderedPageBreak/>
         <w:t>Setting up the turtle</w:t>
       </w:r>
       <w:bookmarkEnd w:id="10"/>
@@ -4219,7 +4269,7 @@
           <w:noProof/>
         </w:rPr>
         <w:drawing>
-          <wp:anchor distT="0" distB="0" distL="114300" distR="114300" simplePos="0" relativeHeight="251673600" behindDoc="1" locked="0" layoutInCell="1" allowOverlap="1" wp14:anchorId="7FACE708" wp14:editId="6A1DCF2B">
+          <wp:anchor distT="0" distB="0" distL="114300" distR="114300" simplePos="0" relativeHeight="251673600" behindDoc="1" locked="0" layoutInCell="1" allowOverlap="1" wp14:anchorId="7FACE708" wp14:editId="6E13B075">
             <wp:simplePos x="0" y="0"/>
             <wp:positionH relativeFrom="column">
               <wp:posOffset>0</wp:posOffset>
@@ -4227,14 +4277,14 @@
             <wp:positionV relativeFrom="paragraph">
               <wp:posOffset>218440</wp:posOffset>
             </wp:positionV>
-            <wp:extent cx="5731510" cy="624840"/>
-            <wp:effectExtent l="0" t="0" r="2540" b="3810"/>
+            <wp:extent cx="5760000" cy="627946"/>
+            <wp:effectExtent l="0" t="0" r="0" b="1270"/>
             <wp:wrapTight wrapText="bothSides">
               <wp:wrapPolygon edited="0">
                 <wp:start x="0" y="0"/>
-                <wp:lineTo x="0" y="21073"/>
-                <wp:lineTo x="21538" y="21073"/>
-                <wp:lineTo x="21538" y="0"/>
+                <wp:lineTo x="0" y="20988"/>
+                <wp:lineTo x="21505" y="20988"/>
+                <wp:lineTo x="21505" y="0"/>
                 <wp:lineTo x="0" y="0"/>
               </wp:wrapPolygon>
             </wp:wrapTight>
@@ -4265,7 +4315,7 @@
                   <pic:spPr bwMode="auto">
                     <a:xfrm>
                       <a:off x="0" y="0"/>
-                      <a:ext cx="5731510" cy="624840"/>
+                      <a:ext cx="5760000" cy="627946"/>
                     </a:xfrm>
                     <a:prstGeom prst="rect">
                       <a:avLst/>
@@ -4304,7 +4354,6 @@
         </w:numPr>
       </w:pPr>
       <w:r>
-        <w:lastRenderedPageBreak/>
         <w:t xml:space="preserve">Press the button on the turtlebot to the right of the display </w:t>
       </w:r>
       <w:r>
@@ -4320,29 +4369,72 @@
         </w:numPr>
       </w:pPr>
       <w:r>
+        <w:t>The red box next to the word Turtle will turn green and the turtlebot will display the message “Hello”. (This may take a moment)</w:t>
+      </w:r>
+    </w:p>
+    <w:p>
+      <w:r>
         <w:rPr>
           <w:noProof/>
         </w:rPr>
         <w:drawing>
-          <wp:anchor distT="0" distB="0" distL="114300" distR="114300" simplePos="0" relativeHeight="251674624" behindDoc="1" locked="0" layoutInCell="1" allowOverlap="1" wp14:anchorId="2F3EE450" wp14:editId="6BB30730">
-            <wp:simplePos x="0" y="0"/>
-            <wp:positionH relativeFrom="column">
-              <wp:posOffset>2057400</wp:posOffset>
-            </wp:positionH>
-            <wp:positionV relativeFrom="paragraph">
-              <wp:posOffset>1153795</wp:posOffset>
-            </wp:positionV>
+          <wp:inline distT="0" distB="0" distL="0" distR="0" wp14:anchorId="3252103E" wp14:editId="583446B1">
+            <wp:extent cx="5760000" cy="604972"/>
+            <wp:effectExtent l="0" t="0" r="0" b="5080"/>
+            <wp:docPr id="1903770422" name="Picture 1" descr="A screenshot of a computer&#10;&#10;AI-generated content may be incorrect."/>
+            <wp:cNvGraphicFramePr>
+              <a:graphicFrameLocks xmlns:a="http://schemas.openxmlformats.org/drawingml/2006/main" noChangeAspect="1"/>
+            </wp:cNvGraphicFramePr>
+            <a:graphic xmlns:a="http://schemas.openxmlformats.org/drawingml/2006/main">
+              <a:graphicData uri="http://schemas.openxmlformats.org/drawingml/2006/picture">
+                <pic:pic xmlns:pic="http://schemas.openxmlformats.org/drawingml/2006/picture">
+                  <pic:nvPicPr>
+                    <pic:cNvPr id="1903770422" name="Picture 1" descr="A screenshot of a computer&#10;&#10;AI-generated content may be incorrect."/>
+                    <pic:cNvPicPr/>
+                  </pic:nvPicPr>
+                  <pic:blipFill rotWithShape="1">
+                    <a:blip r:embed="rId26"/>
+                    <a:srcRect b="86661"/>
+                    <a:stretch>
+                      <a:fillRect/>
+                    </a:stretch>
+                  </pic:blipFill>
+                  <pic:spPr bwMode="auto">
+                    <a:xfrm>
+                      <a:off x="0" y="0"/>
+                      <a:ext cx="5760000" cy="604972"/>
+                    </a:xfrm>
+                    <a:prstGeom prst="rect">
+                      <a:avLst/>
+                    </a:prstGeom>
+                    <a:ln>
+                      <a:noFill/>
+                    </a:ln>
+                    <a:extLst>
+                      <a:ext uri="{53640926-AAD7-44D8-BBD7-CCE9431645EC}">
+                        <a14:shadowObscured xmlns:a14="http://schemas.microsoft.com/office/drawing/2010/main"/>
+                      </a:ext>
+                    </a:extLst>
+                  </pic:spPr>
+                </pic:pic>
+              </a:graphicData>
+            </a:graphic>
+          </wp:inline>
+        </w:drawing>
+      </w:r>
+    </w:p>
+    <w:p>
+      <w:pPr>
+        <w:jc w:val="center"/>
+      </w:pPr>
+      <w:r>
+        <w:rPr>
+          <w:noProof/>
+        </w:rPr>
+        <w:drawing>
+          <wp:inline distT="0" distB="0" distL="0" distR="0" wp14:anchorId="2F3EE450" wp14:editId="76DFAB8B">
             <wp:extent cx="1927860" cy="1798320"/>
             <wp:effectExtent l="0" t="0" r="0" b="0"/>
-            <wp:wrapTight wrapText="bothSides">
-              <wp:wrapPolygon edited="0">
-                <wp:start x="0" y="0"/>
-                <wp:lineTo x="0" y="21280"/>
-                <wp:lineTo x="21344" y="21280"/>
-                <wp:lineTo x="21344" y="0"/>
-                <wp:lineTo x="0" y="0"/>
-              </wp:wrapPolygon>
-            </wp:wrapTight>
             <wp:docPr id="1532354994" name="Picture 6" descr="A green and purple plastic toy with a small display&#10;&#10;AI-generated content may be incorrect."/>
             <wp:cNvGraphicFramePr>
               <a:graphicFrameLocks xmlns:a="http://schemas.openxmlformats.org/drawingml/2006/main" noChangeAspect="1"/>
@@ -4357,7 +4449,7 @@
                     </pic:cNvPicPr>
                   </pic:nvPicPr>
                   <pic:blipFill rotWithShape="1">
-                    <a:blip r:embed="rId26" cstate="print">
+                    <a:blip r:embed="rId27" cstate="print">
                       <a:extLst>
                         <a:ext uri="{28A0092B-C50C-407E-A947-70E740481C1C}">
                           <a14:useLocalDpi xmlns:a14="http://schemas.microsoft.com/office/drawing/2010/main" val="0"/>
@@ -4390,72 +4482,10 @@
                 </pic:pic>
               </a:graphicData>
             </a:graphic>
-            <wp14:sizeRelH relativeFrom="page">
-              <wp14:pctWidth>0</wp14:pctWidth>
-            </wp14:sizeRelH>
-            <wp14:sizeRelV relativeFrom="page">
-              <wp14:pctHeight>0</wp14:pctHeight>
-            </wp14:sizeRelV>
-          </wp:anchor>
-        </w:drawing>
-      </w:r>
-      <w:r>
-        <w:t>The red box next to the word Turtle will turn green and the turtlebot will display the message “Hello”. (This may take a moment)</w:t>
-      </w:r>
-    </w:p>
-    <w:p>
-      <w:r>
-        <w:rPr>
-          <w:noProof/>
-        </w:rPr>
-        <w:drawing>
-          <wp:inline distT="0" distB="0" distL="0" distR="0" wp14:anchorId="3252103E" wp14:editId="7B57F861">
-            <wp:extent cx="5731510" cy="601980"/>
-            <wp:effectExtent l="0" t="0" r="2540" b="7620"/>
-            <wp:docPr id="1903770422" name="Picture 1" descr="A screenshot of a computer&#10;&#10;AI-generated content may be incorrect."/>
-            <wp:cNvGraphicFramePr>
-              <a:graphicFrameLocks xmlns:a="http://schemas.openxmlformats.org/drawingml/2006/main" noChangeAspect="1"/>
-            </wp:cNvGraphicFramePr>
-            <a:graphic xmlns:a="http://schemas.openxmlformats.org/drawingml/2006/main">
-              <a:graphicData uri="http://schemas.openxmlformats.org/drawingml/2006/picture">
-                <pic:pic xmlns:pic="http://schemas.openxmlformats.org/drawingml/2006/picture">
-                  <pic:nvPicPr>
-                    <pic:cNvPr id="1903770422" name="Picture 1" descr="A screenshot of a computer&#10;&#10;AI-generated content may be incorrect."/>
-                    <pic:cNvPicPr/>
-                  </pic:nvPicPr>
-                  <pic:blipFill rotWithShape="1">
-                    <a:blip r:embed="rId27"/>
-                    <a:srcRect b="86661"/>
-                    <a:stretch>
-                      <a:fillRect/>
-                    </a:stretch>
-                  </pic:blipFill>
-                  <pic:spPr bwMode="auto">
-                    <a:xfrm>
-                      <a:off x="0" y="0"/>
-                      <a:ext cx="5731510" cy="601980"/>
-                    </a:xfrm>
-                    <a:prstGeom prst="rect">
-                      <a:avLst/>
-                    </a:prstGeom>
-                    <a:ln>
-                      <a:noFill/>
-                    </a:ln>
-                    <a:extLst>
-                      <a:ext uri="{53640926-AAD7-44D8-BBD7-CCE9431645EC}">
-                        <a14:shadowObscured xmlns:a14="http://schemas.microsoft.com/office/drawing/2010/main"/>
-                      </a:ext>
-                    </a:extLst>
-                  </pic:spPr>
-                </pic:pic>
-              </a:graphicData>
-            </a:graphic>
           </wp:inline>
         </w:drawing>
       </w:r>
     </w:p>
-    <w:p/>
-    <w:p/>
     <w:p>
       <w:pPr>
         <w:pStyle w:val="Heading2"/>
@@ -4463,23 +4493,31 @@
     </w:p>
     <w:p>
       <w:pPr>
-        <w:pStyle w:val="Heading2"/>
-      </w:pPr>
-    </w:p>
-    <w:p>
-      <w:pPr>
-        <w:pStyle w:val="Heading2"/>
-      </w:pPr>
-    </w:p>
-    <w:p>
-      <w:pPr>
         <w:pStyle w:val="Heading3"/>
-      </w:pPr>
-      <w:bookmarkStart w:id="11" w:name="_Toc206945401"/>
-      <w:r>
+        <w:rPr>
+          <w:i/>
+          <w:iCs/>
+          <w:sz w:val="24"/>
+          <w:szCs w:val="24"/>
+        </w:rPr>
+      </w:pPr>
+      <w:bookmarkStart w:id="11" w:name="_Toc207017967"/>
+      <w:r>
+        <w:rPr>
+          <w:i/>
+          <w:iCs/>
+          <w:sz w:val="24"/>
+          <w:szCs w:val="24"/>
+        </w:rPr>
         <w:t xml:space="preserve">Run the program on the </w:t>
       </w:r>
       <w:r>
+        <w:rPr>
+          <w:i/>
+          <w:iCs/>
+          <w:sz w:val="24"/>
+          <w:szCs w:val="24"/>
+        </w:rPr>
         <w:t>turtlebot</w:t>
       </w:r>
       <w:bookmarkEnd w:id="11"/>
@@ -4516,7 +4554,7 @@
       <w:pPr>
         <w:pStyle w:val="Heading2"/>
       </w:pPr>
-      <w:bookmarkStart w:id="12" w:name="_Toc206945402"/>
+      <w:bookmarkStart w:id="12" w:name="_Toc207017968"/>
       <w:r>
         <w:lastRenderedPageBreak/>
         <w:t>Adjusting the pen height</w:t>
@@ -4547,9 +4585,9 @@
           <w:noProof/>
         </w:rPr>
         <w:drawing>
-          <wp:inline distT="0" distB="0" distL="0" distR="0" wp14:anchorId="0A4C63BB" wp14:editId="2F9ABDAC">
-            <wp:extent cx="5731510" cy="822960"/>
-            <wp:effectExtent l="0" t="0" r="2540" b="0"/>
+          <wp:inline distT="0" distB="0" distL="0" distR="0" wp14:anchorId="0A4C63BB" wp14:editId="4770FAB1">
+            <wp:extent cx="5760000" cy="827051"/>
+            <wp:effectExtent l="0" t="0" r="0" b="0"/>
             <wp:docPr id="2089557843" name="Picture 1" descr="A screenshot of a computer&#10;&#10;AI-generated content may be incorrect."/>
             <wp:cNvGraphicFramePr>
               <a:graphicFrameLocks xmlns:a="http://schemas.openxmlformats.org/drawingml/2006/main" noChangeAspect="1"/>
@@ -4571,7 +4609,7 @@
                   <pic:spPr bwMode="auto">
                     <a:xfrm>
                       <a:off x="0" y="0"/>
-                      <a:ext cx="5731510" cy="822960"/>
+                      <a:ext cx="5760000" cy="827051"/>
                     </a:xfrm>
                     <a:prstGeom prst="rect">
                       <a:avLst/>
@@ -4616,9 +4654,9 @@
           <w:noProof/>
         </w:rPr>
         <w:drawing>
-          <wp:inline distT="0" distB="0" distL="0" distR="0" wp14:anchorId="7FD0D247" wp14:editId="3C6A3EBD">
-            <wp:extent cx="5731510" cy="1188720"/>
-            <wp:effectExtent l="0" t="0" r="2540" b="0"/>
+          <wp:inline distT="0" distB="0" distL="0" distR="0" wp14:anchorId="7FD0D247" wp14:editId="27C89E89">
+            <wp:extent cx="5760000" cy="1194629"/>
+            <wp:effectExtent l="0" t="0" r="0" b="5715"/>
             <wp:docPr id="250480136" name="Picture 1" descr="A screenshot of a computer&#10;&#10;AI-generated content may be incorrect."/>
             <wp:cNvGraphicFramePr>
               <a:graphicFrameLocks xmlns:a="http://schemas.openxmlformats.org/drawingml/2006/main" noChangeAspect="1"/>
@@ -4640,7 +4678,7 @@
                   <pic:spPr bwMode="auto">
                     <a:xfrm>
                       <a:off x="0" y="0"/>
-                      <a:ext cx="5731510" cy="1188720"/>
+                      <a:ext cx="5760000" cy="1194629"/>
                     </a:xfrm>
                     <a:prstGeom prst="rect">
                       <a:avLst/>
@@ -4681,6 +4719,9 @@
         <w:jc w:val="center"/>
       </w:pPr>
       <w:r>
+        <w:rPr>
+          <w:noProof/>
+        </w:rPr>
         <w:drawing>
           <wp:inline distT="0" distB="0" distL="0" distR="0" wp14:anchorId="1AEE18FE" wp14:editId="5A6BE3F7">
             <wp:extent cx="3077004" cy="1571844"/>
@@ -4750,7 +4791,7 @@
       <w:pPr>
         <w:pStyle w:val="Heading2"/>
       </w:pPr>
-      <w:bookmarkStart w:id="13" w:name="_Toc206945403"/>
+      <w:bookmarkStart w:id="13" w:name="_Toc207017969"/>
       <w:r>
         <w:lastRenderedPageBreak/>
         <w:t>Saving and loading files</w:t>
@@ -4761,7 +4802,7 @@
       <w:pPr>
         <w:pStyle w:val="Heading3"/>
       </w:pPr>
-      <w:bookmarkStart w:id="14" w:name="_Toc206945404"/>
+      <w:bookmarkStart w:id="14" w:name="_Toc207017970"/>
       <w:r>
         <w:t xml:space="preserve">Saving </w:t>
       </w:r>
@@ -4779,16 +4820,7 @@
         </w:numPr>
       </w:pPr>
       <w:r>
-        <w:t xml:space="preserve">Click on </w:t>
-      </w:r>
-      <w:r>
-        <w:t>File o</w:t>
-      </w:r>
-      <w:r>
-        <w:t xml:space="preserve">n the top bar </w:t>
-      </w:r>
-      <w:r>
-        <w:t xml:space="preserve">and then click </w:t>
+        <w:t xml:space="preserve">Click on File on the top bar and then click </w:t>
       </w:r>
       <w:r>
         <w:t>Save.</w:t>
@@ -4797,10 +4829,10 @@
     <w:p>
       <w:r>
         <w:drawing>
-          <wp:inline distT="0" distB="0" distL="0" distR="0" wp14:anchorId="7130FC19" wp14:editId="4AEA4C06">
-            <wp:extent cx="5731510" cy="1257300"/>
-            <wp:effectExtent l="0" t="0" r="2540" b="0"/>
-            <wp:docPr id="68863910" name="Picture 1" descr="A screenshot of a computer&#10;&#10;AI-generated content may be incorrect."/>
+          <wp:inline distT="0" distB="0" distL="0" distR="0" wp14:anchorId="3569102E" wp14:editId="7DCA2A41">
+            <wp:extent cx="5760000" cy="1278865"/>
+            <wp:effectExtent l="0" t="0" r="0" b="0"/>
+            <wp:docPr id="1533818451" name="Picture 1" descr="A screenshot of a computer&#10;&#10;AI-generated content may be incorrect."/>
             <wp:cNvGraphicFramePr>
               <a:graphicFrameLocks xmlns:a="http://schemas.openxmlformats.org/drawingml/2006/main" noChangeAspect="1"/>
             </wp:cNvGraphicFramePr>
@@ -4808,12 +4840,12 @@
               <a:graphicData uri="http://schemas.openxmlformats.org/drawingml/2006/picture">
                 <pic:pic xmlns:pic="http://schemas.openxmlformats.org/drawingml/2006/picture">
                   <pic:nvPicPr>
-                    <pic:cNvPr id="68863910" name="Picture 1" descr="A screenshot of a computer&#10;&#10;AI-generated content may be incorrect."/>
+                    <pic:cNvPr id="1533818451" name="Picture 1" descr="A screenshot of a computer&#10;&#10;AI-generated content may be incorrect."/>
                     <pic:cNvPicPr/>
                   </pic:nvPicPr>
                   <pic:blipFill rotWithShape="1">
                     <a:blip r:embed="rId30"/>
-                    <a:srcRect b="72140"/>
+                    <a:srcRect b="71802"/>
                     <a:stretch>
                       <a:fillRect/>
                     </a:stretch>
@@ -4821,7 +4853,7 @@
                   <pic:spPr bwMode="auto">
                     <a:xfrm>
                       <a:off x="0" y="0"/>
-                      <a:ext cx="5731510" cy="1257300"/>
+                      <a:ext cx="5760000" cy="1278865"/>
                     </a:xfrm>
                     <a:prstGeom prst="rect">
                       <a:avLst/>
@@ -4859,10 +4891,13 @@
     </w:p>
     <w:p>
       <w:r>
+        <w:rPr>
+          <w:noProof/>
+        </w:rPr>
         <w:drawing>
-          <wp:inline distT="0" distB="0" distL="0" distR="0" wp14:anchorId="39F3F6D8" wp14:editId="0716A0BA">
-            <wp:extent cx="5731510" cy="3692525"/>
-            <wp:effectExtent l="0" t="0" r="2540" b="3175"/>
+          <wp:inline distT="0" distB="0" distL="0" distR="0" wp14:anchorId="39F3F6D8" wp14:editId="73437F31">
+            <wp:extent cx="5760000" cy="3710880"/>
+            <wp:effectExtent l="0" t="0" r="0" b="4445"/>
             <wp:docPr id="236324211" name="Picture 1" descr="A screenshot of a computer&#10;&#10;AI-generated content may be incorrect."/>
             <wp:cNvGraphicFramePr>
               <a:graphicFrameLocks xmlns:a="http://schemas.openxmlformats.org/drawingml/2006/main" noChangeAspect="1"/>
@@ -4883,7 +4918,7 @@
                   <pic:spPr>
                     <a:xfrm>
                       <a:off x="0" y="0"/>
-                      <a:ext cx="5731510" cy="3692525"/>
+                      <a:ext cx="5760000" cy="3710880"/>
                     </a:xfrm>
                     <a:prstGeom prst="rect">
                       <a:avLst/>
@@ -4913,11 +4948,13 @@
     </w:p>
     <w:p>
       <w:r>
-        <w:lastRenderedPageBreak/>
+        <w:rPr>
+          <w:noProof/>
+        </w:rPr>
         <w:drawing>
-          <wp:inline distT="0" distB="0" distL="0" distR="0" wp14:anchorId="248A204E" wp14:editId="1BAB2427">
-            <wp:extent cx="5731510" cy="3692525"/>
-            <wp:effectExtent l="0" t="0" r="2540" b="3175"/>
+          <wp:inline distT="0" distB="0" distL="0" distR="0" wp14:anchorId="248A204E" wp14:editId="6FFBB2A5">
+            <wp:extent cx="5759107" cy="1599565"/>
+            <wp:effectExtent l="0" t="0" r="0" b="635"/>
             <wp:docPr id="2020607446" name="Picture 1" descr="A screenshot of a computer&#10;&#10;AI-generated content may be incorrect."/>
             <wp:cNvGraphicFramePr>
               <a:graphicFrameLocks xmlns:a="http://schemas.openxmlformats.org/drawingml/2006/main" noChangeAspect="1"/>
@@ -4929,73 +4966,9 @@
                     <pic:cNvPr id="2020607446" name="Picture 1" descr="A screenshot of a computer&#10;&#10;AI-generated content may be incorrect."/>
                     <pic:cNvPicPr/>
                   </pic:nvPicPr>
-                  <pic:blipFill>
+                  <pic:blipFill rotWithShape="1">
                     <a:blip r:embed="rId32"/>
-                    <a:stretch>
-                      <a:fillRect/>
-                    </a:stretch>
-                  </pic:blipFill>
-                  <pic:spPr>
-                    <a:xfrm>
-                      <a:off x="0" y="0"/>
-                      <a:ext cx="5731510" cy="3692525"/>
-                    </a:xfrm>
-                    <a:prstGeom prst="rect">
-                      <a:avLst/>
-                    </a:prstGeom>
-                  </pic:spPr>
-                </pic:pic>
-              </a:graphicData>
-            </a:graphic>
-          </wp:inline>
-        </w:drawing>
-      </w:r>
-    </w:p>
-    <w:p>
-      <w:pPr>
-        <w:pStyle w:val="Heading3"/>
-      </w:pPr>
-      <w:bookmarkStart w:id="15" w:name="_Toc206945405"/>
-      <w:r>
-        <w:t>Loading a file</w:t>
-      </w:r>
-      <w:bookmarkEnd w:id="15"/>
-    </w:p>
-    <w:p>
-      <w:pPr>
-        <w:pStyle w:val="ListParagraph"/>
-        <w:numPr>
-          <w:ilvl w:val="0"/>
-          <w:numId w:val="10"/>
-        </w:numPr>
-      </w:pPr>
-      <w:r>
-        <w:t xml:space="preserve">Click on File on the top bar and then click </w:t>
-      </w:r>
-      <w:r>
-        <w:t>Load.</w:t>
-      </w:r>
-    </w:p>
-    <w:p>
-      <w:r>
-        <w:drawing>
-          <wp:inline distT="0" distB="0" distL="0" distR="0" wp14:anchorId="3E60102F" wp14:editId="4D86BBA8">
-            <wp:extent cx="5731510" cy="1280160"/>
-            <wp:effectExtent l="0" t="0" r="2540" b="0"/>
-            <wp:docPr id="1619106538" name="Picture 1" descr="A screenshot of a computer&#10;&#10;AI-generated content may be incorrect."/>
-            <wp:cNvGraphicFramePr>
-              <a:graphicFrameLocks xmlns:a="http://schemas.openxmlformats.org/drawingml/2006/main" noChangeAspect="1"/>
-            </wp:cNvGraphicFramePr>
-            <a:graphic xmlns:a="http://schemas.openxmlformats.org/drawingml/2006/main">
-              <a:graphicData uri="http://schemas.openxmlformats.org/drawingml/2006/picture">
-                <pic:pic xmlns:pic="http://schemas.openxmlformats.org/drawingml/2006/picture">
-                  <pic:nvPicPr>
-                    <pic:cNvPr id="1619106538" name="Picture 1" descr="A screenshot of a computer&#10;&#10;AI-generated content may be incorrect."/>
-                    <pic:cNvPicPr/>
-                  </pic:nvPicPr>
-                  <pic:blipFill rotWithShape="1">
-                    <a:blip r:embed="rId33"/>
-                    <a:srcRect b="71634"/>
+                    <a:srcRect t="56889"/>
                     <a:stretch>
                       <a:fillRect/>
                     </a:stretch>
@@ -5003,7 +4976,7 @@
                   <pic:spPr bwMode="auto">
                     <a:xfrm>
                       <a:off x="0" y="0"/>
-                      <a:ext cx="5731510" cy="1280160"/>
+                      <a:ext cx="5760000" cy="1599813"/>
                     </a:xfrm>
                     <a:prstGeom prst="rect">
                       <a:avLst/>
@@ -5026,6 +4999,17 @@
     </w:p>
     <w:p>
       <w:pPr>
+        <w:pStyle w:val="Heading3"/>
+      </w:pPr>
+      <w:bookmarkStart w:id="15" w:name="_Toc207017971"/>
+      <w:r>
+        <w:lastRenderedPageBreak/>
+        <w:t>Loading a file</w:t>
+      </w:r>
+      <w:bookmarkEnd w:id="15"/>
+    </w:p>
+    <w:p>
+      <w:pPr>
         <w:pStyle w:val="ListParagraph"/>
         <w:numPr>
           <w:ilvl w:val="0"/>
@@ -5033,10 +5017,70 @@
         </w:numPr>
       </w:pPr>
       <w:r>
-        <w:t xml:space="preserve">Navigate to </w:t>
-      </w:r>
-      <w:r>
-        <w:t xml:space="preserve">the code you want to load and click </w:t>
+        <w:t xml:space="preserve">Click on File on the top bar and then click </w:t>
+      </w:r>
+      <w:r>
+        <w:t>Load.</w:t>
+      </w:r>
+    </w:p>
+    <w:p>
+      <w:r>
+        <w:drawing>
+          <wp:inline distT="0" distB="0" distL="0" distR="0" wp14:anchorId="2A6A0FD9" wp14:editId="0910848C">
+            <wp:extent cx="5760000" cy="1225260"/>
+            <wp:effectExtent l="0" t="0" r="0" b="0"/>
+            <wp:docPr id="1081895444" name="Picture 1" descr="A screenshot of a computer&#10;&#10;AI-generated content may be incorrect."/>
+            <wp:cNvGraphicFramePr>
+              <a:graphicFrameLocks xmlns:a="http://schemas.openxmlformats.org/drawingml/2006/main" noChangeAspect="1"/>
+            </wp:cNvGraphicFramePr>
+            <a:graphic xmlns:a="http://schemas.openxmlformats.org/drawingml/2006/main">
+              <a:graphicData uri="http://schemas.openxmlformats.org/drawingml/2006/picture">
+                <pic:pic xmlns:pic="http://schemas.openxmlformats.org/drawingml/2006/picture">
+                  <pic:nvPicPr>
+                    <pic:cNvPr id="1081895444" name="Picture 1" descr="A screenshot of a computer&#10;&#10;AI-generated content may be incorrect."/>
+                    <pic:cNvPicPr/>
+                  </pic:nvPicPr>
+                  <pic:blipFill rotWithShape="1">
+                    <a:blip r:embed="rId33"/>
+                    <a:srcRect b="72984"/>
+                    <a:stretch>
+                      <a:fillRect/>
+                    </a:stretch>
+                  </pic:blipFill>
+                  <pic:spPr bwMode="auto">
+                    <a:xfrm>
+                      <a:off x="0" y="0"/>
+                      <a:ext cx="5760000" cy="1225260"/>
+                    </a:xfrm>
+                    <a:prstGeom prst="rect">
+                      <a:avLst/>
+                    </a:prstGeom>
+                    <a:ln>
+                      <a:noFill/>
+                    </a:ln>
+                    <a:extLst>
+                      <a:ext uri="{53640926-AAD7-44D8-BBD7-CCE9431645EC}">
+                        <a14:shadowObscured xmlns:a14="http://schemas.microsoft.com/office/drawing/2010/main"/>
+                      </a:ext>
+                    </a:extLst>
+                  </pic:spPr>
+                </pic:pic>
+              </a:graphicData>
+            </a:graphic>
+          </wp:inline>
+        </w:drawing>
+      </w:r>
+    </w:p>
+    <w:p>
+      <w:pPr>
+        <w:pStyle w:val="ListParagraph"/>
+        <w:numPr>
+          <w:ilvl w:val="0"/>
+          <w:numId w:val="10"/>
+        </w:numPr>
+      </w:pPr>
+      <w:r>
+        <w:t xml:space="preserve">Navigate to the code you want to load and click </w:t>
       </w:r>
       <w:r>
         <w:t>it.</w:t>
@@ -5044,11 +5088,13 @@
     </w:p>
     <w:p>
       <w:r>
-        <w:lastRenderedPageBreak/>
+        <w:rPr>
+          <w:noProof/>
+        </w:rPr>
         <w:drawing>
-          <wp:inline distT="0" distB="0" distL="0" distR="0" wp14:anchorId="211B1985" wp14:editId="12A3F1E3">
-            <wp:extent cx="5731510" cy="3692525"/>
-            <wp:effectExtent l="0" t="0" r="2540" b="3175"/>
+          <wp:inline distT="0" distB="0" distL="0" distR="0" wp14:anchorId="211B1985" wp14:editId="6DEF4426">
+            <wp:extent cx="5760000" cy="3710880"/>
+            <wp:effectExtent l="0" t="0" r="0" b="4445"/>
             <wp:docPr id="813307063" name="Picture 1" descr="A screenshot of a computer&#10;&#10;AI-generated content may be incorrect."/>
             <wp:cNvGraphicFramePr>
               <a:graphicFrameLocks xmlns:a="http://schemas.openxmlformats.org/drawingml/2006/main" noChangeAspect="1"/>
@@ -5069,7 +5115,7 @@
                   <pic:spPr>
                     <a:xfrm>
                       <a:off x="0" y="0"/>
-                      <a:ext cx="5731510" cy="3692525"/>
+                      <a:ext cx="5760000" cy="3710880"/>
                     </a:xfrm>
                     <a:prstGeom prst="rect">
                       <a:avLst/>
@@ -5114,11 +5160,14 @@
     </w:p>
     <w:p>
       <w:r>
+        <w:rPr>
+          <w:noProof/>
+        </w:rPr>
         <w:drawing>
-          <wp:inline distT="0" distB="0" distL="0" distR="0" wp14:anchorId="41FD6D67" wp14:editId="4E6B5C06">
-            <wp:extent cx="5731510" cy="1973580"/>
-            <wp:effectExtent l="0" t="0" r="2540" b="7620"/>
-            <wp:docPr id="948419532" name="Picture 1" descr="A screenshot of a computer&#10;&#10;AI-generated content may be incorrect."/>
+          <wp:inline distT="0" distB="0" distL="0" distR="0" wp14:anchorId="45E0BF55" wp14:editId="697B4293">
+            <wp:extent cx="5760000" cy="1745996"/>
+            <wp:effectExtent l="0" t="0" r="0" b="6985"/>
+            <wp:docPr id="957987752" name="Picture 1" descr="A screenshot of a computer&#10;&#10;AI-generated content may be incorrect."/>
             <wp:cNvGraphicFramePr>
               <a:graphicFrameLocks xmlns:a="http://schemas.openxmlformats.org/drawingml/2006/main" noChangeAspect="1"/>
             </wp:cNvGraphicFramePr>
@@ -5126,12 +5175,12 @@
               <a:graphicData uri="http://schemas.openxmlformats.org/drawingml/2006/picture">
                 <pic:pic xmlns:pic="http://schemas.openxmlformats.org/drawingml/2006/picture">
                   <pic:nvPicPr>
-                    <pic:cNvPr id="948419532" name="Picture 1" descr="A screenshot of a computer&#10;&#10;AI-generated content may be incorrect."/>
+                    <pic:cNvPr id="957987752" name="Picture 1" descr="A screenshot of a computer&#10;&#10;AI-generated content may be incorrect."/>
                     <pic:cNvPicPr/>
                   </pic:nvPicPr>
                   <pic:blipFill rotWithShape="1">
                     <a:blip r:embed="rId35"/>
-                    <a:srcRect b="56268"/>
+                    <a:srcRect b="61503"/>
                     <a:stretch>
                       <a:fillRect/>
                     </a:stretch>
@@ -5139,7 +5188,7 @@
                   <pic:spPr bwMode="auto">
                     <a:xfrm>
                       <a:off x="0" y="0"/>
-                      <a:ext cx="5731510" cy="1973580"/>
+                      <a:ext cx="5760000" cy="1745996"/>
                     </a:xfrm>
                     <a:prstGeom prst="rect">
                       <a:avLst/>
@@ -5159,8 +5208,13 @@
           </wp:inline>
         </w:drawing>
       </w:r>
-    </w:p>
-    <w:p/>
+      <w:r>
+        <w:rPr>
+          <w:noProof/>
+        </w:rPr>
+        <w:t xml:space="preserve"> </w:t>
+      </w:r>
+    </w:p>
     <w:p>
       <w:pPr>
         <w:rPr>
@@ -5170,15 +5224,12 @@
           <w:szCs w:val="32"/>
         </w:rPr>
       </w:pPr>
-      <w:r>
-        <w:br w:type="page"/>
-      </w:r>
     </w:p>
     <w:p>
       <w:pPr>
         <w:pStyle w:val="Heading2"/>
       </w:pPr>
-      <w:bookmarkStart w:id="16" w:name="_Toc206945406"/>
+      <w:bookmarkStart w:id="16" w:name="_Toc207017972"/>
       <w:r>
         <w:lastRenderedPageBreak/>
         <w:t>Inserting premade characters and shapes</w:t>
@@ -5194,13 +5245,7 @@
         </w:numPr>
       </w:pPr>
       <w:r>
-        <w:t xml:space="preserve">Click on </w:t>
-      </w:r>
-      <w:r>
-        <w:t>Insert</w:t>
-      </w:r>
-      <w:r>
-        <w:t xml:space="preserve"> on the top </w:t>
+        <w:t xml:space="preserve">Click on Insert on the top </w:t>
       </w:r>
       <w:r>
         <w:t>bar.</w:t>
@@ -5215,15 +5260,24 @@
         </w:numPr>
       </w:pPr>
       <w:r>
-        <w:t>Hover over desired insert type</w:t>
-      </w:r>
-    </w:p>
-    <w:p>
-      <w:r>
+        <w:t xml:space="preserve">Hover over </w:t>
+      </w:r>
+      <w:r>
+        <w:t xml:space="preserve">the </w:t>
+      </w:r>
+      <w:r>
+        <w:t>desired insert type</w:t>
+      </w:r>
+    </w:p>
+    <w:p>
+      <w:r>
+        <w:rPr>
+          <w:noProof/>
+        </w:rPr>
         <w:drawing>
-          <wp:inline distT="0" distB="0" distL="0" distR="0" wp14:anchorId="28A7D8DE" wp14:editId="00FB92A9">
-            <wp:extent cx="5731510" cy="1729740"/>
-            <wp:effectExtent l="0" t="0" r="2540" b="3810"/>
+          <wp:inline distT="0" distB="0" distL="0" distR="0" wp14:anchorId="28A7D8DE" wp14:editId="07E56638">
+            <wp:extent cx="5760000" cy="1738338"/>
+            <wp:effectExtent l="0" t="0" r="0" b="0"/>
             <wp:docPr id="1130374859" name="Picture 1" descr="A screenshot of a computer&#10;&#10;AI-generated content may be incorrect."/>
             <wp:cNvGraphicFramePr>
               <a:graphicFrameLocks xmlns:a="http://schemas.openxmlformats.org/drawingml/2006/main" noChangeAspect="1"/>
@@ -5245,7 +5299,7 @@
                   <pic:spPr bwMode="auto">
                     <a:xfrm>
                       <a:off x="0" y="0"/>
-                      <a:ext cx="5731510" cy="1729740"/>
+                      <a:ext cx="5760000" cy="1738338"/>
                     </a:xfrm>
                     <a:prstGeom prst="rect">
                       <a:avLst/>
@@ -5283,10 +5337,13 @@
     </w:p>
     <w:p>
       <w:r>
+        <w:rPr>
+          <w:noProof/>
+        </w:rPr>
         <w:drawing>
-          <wp:inline distT="0" distB="0" distL="0" distR="0" wp14:anchorId="48BA8933" wp14:editId="50DB0CD5">
-            <wp:extent cx="5731510" cy="678180"/>
-            <wp:effectExtent l="0" t="0" r="2540" b="7620"/>
+          <wp:inline distT="0" distB="0" distL="0" distR="0" wp14:anchorId="48BA8933" wp14:editId="472A1200">
+            <wp:extent cx="5760000" cy="681551"/>
+            <wp:effectExtent l="0" t="0" r="0" b="4445"/>
             <wp:docPr id="49753544" name="Picture 1" descr="A screenshot of a computer&#10;&#10;AI-generated content may be incorrect."/>
             <wp:cNvGraphicFramePr>
               <a:graphicFrameLocks xmlns:a="http://schemas.openxmlformats.org/drawingml/2006/main" noChangeAspect="1"/>
@@ -5308,7 +5365,7 @@
                   <pic:spPr bwMode="auto">
                     <a:xfrm>
                       <a:off x="0" y="0"/>
-                      <a:ext cx="5731510" cy="678180"/>
+                      <a:ext cx="5760000" cy="681551"/>
                     </a:xfrm>
                     <a:prstGeom prst="rect">
                       <a:avLst/>
@@ -5338,13 +5395,7 @@
         </w:numPr>
       </w:pPr>
       <w:r>
-        <w:t xml:space="preserve">The code </w:t>
-      </w:r>
-      <w:r>
-        <w:t xml:space="preserve">to make the shape </w:t>
-      </w:r>
-      <w:r>
-        <w:t xml:space="preserve">will appear in the code </w:t>
+        <w:t xml:space="preserve">The code to make the shape will appear in the code </w:t>
       </w:r>
       <w:r>
         <w:t>box.</w:t>
@@ -5352,10 +5403,13 @@
     </w:p>
     <w:p>
       <w:r>
+        <w:rPr>
+          <w:noProof/>
+        </w:rPr>
         <w:drawing>
-          <wp:inline distT="0" distB="0" distL="0" distR="0" wp14:anchorId="03EC90AB" wp14:editId="0B659B38">
-            <wp:extent cx="5731510" cy="4512945"/>
-            <wp:effectExtent l="0" t="0" r="2540" b="1905"/>
+          <wp:inline distT="0" distB="0" distL="0" distR="0" wp14:anchorId="03EC90AB" wp14:editId="7772ECCF">
+            <wp:extent cx="5760000" cy="4535378"/>
+            <wp:effectExtent l="0" t="0" r="0" b="0"/>
             <wp:docPr id="1174986348" name="Picture 1" descr="A screenshot of a computer&#10;&#10;AI-generated content may be incorrect."/>
             <wp:cNvGraphicFramePr>
               <a:graphicFrameLocks xmlns:a="http://schemas.openxmlformats.org/drawingml/2006/main" noChangeAspect="1"/>
@@ -5376,7 +5430,7 @@
                   <pic:spPr>
                     <a:xfrm>
                       <a:off x="0" y="0"/>
-                      <a:ext cx="5731510" cy="4512945"/>
+                      <a:ext cx="5760000" cy="4535378"/>
                     </a:xfrm>
                     <a:prstGeom prst="rect">
                       <a:avLst/>
@@ -5393,7 +5447,7 @@
       <w:pPr>
         <w:pStyle w:val="Heading2"/>
       </w:pPr>
-      <w:bookmarkStart w:id="17" w:name="_Toc206945407"/>
+      <w:bookmarkStart w:id="17" w:name="_Toc207017973"/>
       <w:r>
         <w:lastRenderedPageBreak/>
         <w:t>Setup wizard</w:t>
@@ -5424,13 +5478,10 @@
         </w:numPr>
       </w:pPr>
       <w:r>
-        <w:t xml:space="preserve">Click on </w:t>
-      </w:r>
-      <w:r>
-        <w:t>Settings</w:t>
-      </w:r>
-      <w:r>
-        <w:t xml:space="preserve"> on the top bar</w:t>
+        <w:t>Click on Settings on the top bar</w:t>
+      </w:r>
+      <w:r>
+        <w:t>,</w:t>
       </w:r>
       <w:r>
         <w:t xml:space="preserve"> then Setup Wizard</w:t>
@@ -5441,10 +5492,13 @@
         <w:jc w:val="center"/>
       </w:pPr>
       <w:r>
+        <w:rPr>
+          <w:noProof/>
+        </w:rPr>
         <w:drawing>
-          <wp:inline distT="0" distB="0" distL="0" distR="0" wp14:anchorId="0693C05A" wp14:editId="1878854B">
-            <wp:extent cx="3960000" cy="4193844"/>
-            <wp:effectExtent l="0" t="0" r="2540" b="0"/>
+          <wp:inline distT="0" distB="0" distL="0" distR="0" wp14:anchorId="0693C05A" wp14:editId="1D9FFF60">
+            <wp:extent cx="3456000" cy="3660080"/>
+            <wp:effectExtent l="0" t="0" r="0" b="0"/>
             <wp:docPr id="1418599478" name="Picture 1" descr="A screenshot of a computer&#10;&#10;AI-generated content may be incorrect."/>
             <wp:cNvGraphicFramePr>
               <a:graphicFrameLocks xmlns:a="http://schemas.openxmlformats.org/drawingml/2006/main" noChangeAspect="1"/>
@@ -5465,7 +5519,7 @@
                   <pic:spPr>
                     <a:xfrm>
                       <a:off x="0" y="0"/>
-                      <a:ext cx="3960000" cy="4193844"/>
+                      <a:ext cx="3456000" cy="3660080"/>
                     </a:xfrm>
                     <a:prstGeom prst="rect">
                       <a:avLst/>
@@ -5505,11 +5559,13 @@
         <w:jc w:val="center"/>
       </w:pPr>
       <w:r>
-        <w:lastRenderedPageBreak/>
+        <w:rPr>
+          <w:noProof/>
+        </w:rPr>
         <w:drawing>
-          <wp:inline distT="0" distB="0" distL="0" distR="0" wp14:anchorId="4CEDEA75" wp14:editId="11333F1A">
-            <wp:extent cx="3960000" cy="4193838"/>
-            <wp:effectExtent l="0" t="0" r="2540" b="0"/>
+          <wp:inline distT="0" distB="0" distL="0" distR="0" wp14:anchorId="4CEDEA75" wp14:editId="10706A3A">
+            <wp:extent cx="3456000" cy="3660076"/>
+            <wp:effectExtent l="0" t="0" r="0" b="0"/>
             <wp:docPr id="788289457" name="Picture 1" descr="A screenshot of a computer&#10;&#10;AI-generated content may be incorrect."/>
             <wp:cNvGraphicFramePr>
               <a:graphicFrameLocks xmlns:a="http://schemas.openxmlformats.org/drawingml/2006/main" noChangeAspect="1"/>
@@ -5530,7 +5586,7 @@
                   <pic:spPr>
                     <a:xfrm>
                       <a:off x="0" y="0"/>
-                      <a:ext cx="3960000" cy="4193838"/>
+                      <a:ext cx="3456000" cy="3660076"/>
                     </a:xfrm>
                     <a:prstGeom prst="rect">
                       <a:avLst/>
@@ -5552,6 +5608,7 @@
         </w:numPr>
       </w:pPr>
       <w:r>
+        <w:lastRenderedPageBreak/>
         <w:t xml:space="preserve">Read the instructions and press </w:t>
       </w:r>
       <w:r>
@@ -5567,10 +5624,13 @@
         <w:jc w:val="center"/>
       </w:pPr>
       <w:r>
+        <w:rPr>
+          <w:noProof/>
+        </w:rPr>
         <w:drawing>
-          <wp:inline distT="0" distB="0" distL="0" distR="0" wp14:anchorId="0841C255" wp14:editId="06335F97">
-            <wp:extent cx="3960000" cy="4193844"/>
-            <wp:effectExtent l="0" t="0" r="2540" b="0"/>
+          <wp:inline distT="0" distB="0" distL="0" distR="0" wp14:anchorId="0841C255" wp14:editId="53B45CA5">
+            <wp:extent cx="3456000" cy="3660081"/>
+            <wp:effectExtent l="0" t="0" r="0" b="0"/>
             <wp:docPr id="1855254413" name="Picture 1" descr="A screenshot of a computer&#10;&#10;AI-generated content may be incorrect."/>
             <wp:cNvGraphicFramePr>
               <a:graphicFrameLocks xmlns:a="http://schemas.openxmlformats.org/drawingml/2006/main" noChangeAspect="1"/>
@@ -5591,7 +5651,7 @@
                   <pic:spPr>
                     <a:xfrm>
                       <a:off x="0" y="0"/>
-                      <a:ext cx="3960000" cy="4193844"/>
+                      <a:ext cx="3456000" cy="3660081"/>
                     </a:xfrm>
                     <a:prstGeom prst="rect">
                       <a:avLst/>
@@ -5613,7 +5673,6 @@
         </w:numPr>
       </w:pPr>
       <w:r>
-        <w:lastRenderedPageBreak/>
         <w:t xml:space="preserve">Press the Moved button if the turtlebot moves </w:t>
       </w:r>
       <w:r>
@@ -5641,13 +5700,50 @@
         </w:numPr>
       </w:pPr>
       <w:r>
-        <w:t xml:space="preserve">Once done, the application will move to the next screen. The backlash has then </w:t>
-      </w:r>
-      <w:r>
-        <w:t>been</w:t>
-      </w:r>
-      <w:r>
-        <w:t xml:space="preserve"> configured</w:t>
+        <w:t xml:space="preserve">Once done, the application will move to the next screen. </w:t>
+      </w:r>
+    </w:p>
+    <w:p>
+      <w:pPr>
+        <w:ind w:left="360"/>
+        <w:jc w:val="center"/>
+      </w:pPr>
+      <w:r>
+        <w:drawing>
+          <wp:inline distT="0" distB="0" distL="0" distR="0" wp14:anchorId="215F2269" wp14:editId="1CF0B9CA">
+            <wp:extent cx="3456000" cy="3660080"/>
+            <wp:effectExtent l="0" t="0" r="0" b="0"/>
+            <wp:docPr id="704481238" name="Picture 1" descr="A screenshot of a computer&#10;&#10;AI-generated content may be incorrect."/>
+            <wp:cNvGraphicFramePr>
+              <a:graphicFrameLocks xmlns:a="http://schemas.openxmlformats.org/drawingml/2006/main" noChangeAspect="1"/>
+            </wp:cNvGraphicFramePr>
+            <a:graphic xmlns:a="http://schemas.openxmlformats.org/drawingml/2006/main">
+              <a:graphicData uri="http://schemas.openxmlformats.org/drawingml/2006/picture">
+                <pic:pic xmlns:pic="http://schemas.openxmlformats.org/drawingml/2006/picture">
+                  <pic:nvPicPr>
+                    <pic:cNvPr id="704481238" name="Picture 1" descr="A screenshot of a computer&#10;&#10;AI-generated content may be incorrect."/>
+                    <pic:cNvPicPr/>
+                  </pic:nvPicPr>
+                  <pic:blipFill>
+                    <a:blip r:embed="rId42"/>
+                    <a:stretch>
+                      <a:fillRect/>
+                    </a:stretch>
+                  </pic:blipFill>
+                  <pic:spPr>
+                    <a:xfrm>
+                      <a:off x="0" y="0"/>
+                      <a:ext cx="3456000" cy="3660080"/>
+                    </a:xfrm>
+                    <a:prstGeom prst="rect">
+                      <a:avLst/>
+                    </a:prstGeom>
+                  </pic:spPr>
+                </pic:pic>
+              </a:graphicData>
+            </a:graphic>
+          </wp:inline>
+        </w:drawing>
       </w:r>
     </w:p>
     <w:p>
@@ -5662,7 +5758,49 @@
         <w:t>Put the turtlebot on one end of the paper, facing the paper and press Draw</w:t>
       </w:r>
     </w:p>
-    <w:p/>
+    <w:p>
+      <w:pPr>
+        <w:jc w:val="center"/>
+      </w:pPr>
+      <w:r>
+        <w:lastRenderedPageBreak/>
+        <w:drawing>
+          <wp:inline distT="0" distB="0" distL="0" distR="0" wp14:anchorId="6D57FAA9" wp14:editId="52288A80">
+            <wp:extent cx="3456000" cy="3660082"/>
+            <wp:effectExtent l="0" t="0" r="0" b="0"/>
+            <wp:docPr id="936813414" name="Picture 1" descr="A screenshot of a computer&#10;&#10;AI-generated content may be incorrect."/>
+            <wp:cNvGraphicFramePr>
+              <a:graphicFrameLocks xmlns:a="http://schemas.openxmlformats.org/drawingml/2006/main" noChangeAspect="1"/>
+            </wp:cNvGraphicFramePr>
+            <a:graphic xmlns:a="http://schemas.openxmlformats.org/drawingml/2006/main">
+              <a:graphicData uri="http://schemas.openxmlformats.org/drawingml/2006/picture">
+                <pic:pic xmlns:pic="http://schemas.openxmlformats.org/drawingml/2006/picture">
+                  <pic:nvPicPr>
+                    <pic:cNvPr id="936813414" name="Picture 1" descr="A screenshot of a computer&#10;&#10;AI-generated content may be incorrect."/>
+                    <pic:cNvPicPr/>
+                  </pic:nvPicPr>
+                  <pic:blipFill>
+                    <a:blip r:embed="rId43"/>
+                    <a:stretch>
+                      <a:fillRect/>
+                    </a:stretch>
+                  </pic:blipFill>
+                  <pic:spPr>
+                    <a:xfrm>
+                      <a:off x="0" y="0"/>
+                      <a:ext cx="3456000" cy="3660082"/>
+                    </a:xfrm>
+                    <a:prstGeom prst="rect">
+                      <a:avLst/>
+                    </a:prstGeom>
+                  </pic:spPr>
+                </pic:pic>
+              </a:graphicData>
+            </a:graphic>
+          </wp:inline>
+        </w:drawing>
+      </w:r>
+    </w:p>
     <w:p>
       <w:pPr>
         <w:pStyle w:val="ListParagraph"/>
@@ -5672,7 +5810,16 @@
         </w:numPr>
       </w:pPr>
       <w:r>
-        <w:t>Measure the length of the line drawn and enter the value. Once entered press next</w:t>
+        <w:t xml:space="preserve">Measure the length of the line drawn and enter the value. </w:t>
+      </w:r>
+      <w:r>
+        <w:t>Then</w:t>
+      </w:r>
+      <w:r>
+        <w:t xml:space="preserve"> press next</w:t>
+      </w:r>
+      <w:r>
+        <w:t>.</w:t>
       </w:r>
     </w:p>
     <w:p>
@@ -5684,7 +5831,19 @@
         </w:numPr>
       </w:pPr>
       <w:r>
-        <w:t>If the value matches the expected value it will move onto the next stage. Otherwise it will repeat steps 6 and 7</w:t>
+        <w:t>If the value matches the expected value</w:t>
+      </w:r>
+      <w:r>
+        <w:t>,</w:t>
+      </w:r>
+      <w:r>
+        <w:t xml:space="preserve"> it will move onto the next stage. Otherwise</w:t>
+      </w:r>
+      <w:r>
+        <w:t>,</w:t>
+      </w:r>
+      <w:r>
+        <w:t xml:space="preserve"> it will repeat steps 6 and 7</w:t>
       </w:r>
     </w:p>
     <w:p>
@@ -5696,7 +5855,13 @@
         </w:numPr>
       </w:pPr>
       <w:r>
-        <w:t>Put the turtlebot onto the middle of the paper and press draw</w:t>
+        <w:t xml:space="preserve">Put the turtlebot </w:t>
+      </w:r>
+      <w:r>
+        <w:t>in</w:t>
+      </w:r>
+      <w:r>
+        <w:t xml:space="preserve"> the middle of the paper and press draw</w:t>
       </w:r>
     </w:p>
     <w:p>
@@ -5705,10 +5870,13 @@
         <w:jc w:val="center"/>
       </w:pPr>
       <w:r>
+        <w:rPr>
+          <w:noProof/>
+        </w:rPr>
         <w:drawing>
-          <wp:inline distT="0" distB="0" distL="0" distR="0" wp14:anchorId="6FD3E382" wp14:editId="0CB0C8F4">
-            <wp:extent cx="3960000" cy="4193844"/>
-            <wp:effectExtent l="0" t="0" r="2540" b="0"/>
+          <wp:inline distT="0" distB="0" distL="0" distR="0" wp14:anchorId="6FD3E382" wp14:editId="2A88F2AF">
+            <wp:extent cx="3456000" cy="3660081"/>
+            <wp:effectExtent l="0" t="0" r="0" b="0"/>
             <wp:docPr id="1103075021" name="Picture 1" descr="A screenshot of a computer&#10;&#10;AI-generated content may be incorrect."/>
             <wp:cNvGraphicFramePr>
               <a:graphicFrameLocks xmlns:a="http://schemas.openxmlformats.org/drawingml/2006/main" noChangeAspect="1"/>
@@ -5721,7 +5889,7 @@
                     <pic:cNvPicPr/>
                   </pic:nvPicPr>
                   <pic:blipFill>
-                    <a:blip r:embed="rId42"/>
+                    <a:blip r:embed="rId44"/>
                     <a:stretch>
                       <a:fillRect/>
                     </a:stretch>
@@ -5729,7 +5897,7 @@
                   <pic:spPr>
                     <a:xfrm>
                       <a:off x="0" y="0"/>
-                      <a:ext cx="3960000" cy="4193844"/>
+                      <a:ext cx="3456000" cy="3660081"/>
                     </a:xfrm>
                     <a:prstGeom prst="rect">
                       <a:avLst/>
@@ -5760,11 +5928,14 @@
         <w:jc w:val="center"/>
       </w:pPr>
       <w:r>
+        <w:rPr>
+          <w:noProof/>
+        </w:rPr>
         <w:lastRenderedPageBreak/>
         <w:drawing>
-          <wp:inline distT="0" distB="0" distL="0" distR="0" wp14:anchorId="2FDF5A8C" wp14:editId="22BA4E3F">
-            <wp:extent cx="3960000" cy="4193844"/>
-            <wp:effectExtent l="0" t="0" r="2540" b="0"/>
+          <wp:inline distT="0" distB="0" distL="0" distR="0" wp14:anchorId="2FDF5A8C" wp14:editId="0B5DAEDC">
+            <wp:extent cx="3456000" cy="3660080"/>
+            <wp:effectExtent l="0" t="0" r="0" b="0"/>
             <wp:docPr id="1618036834" name="Picture 1" descr="A screenshot of a computer&#10;&#10;AI-generated content may be incorrect."/>
             <wp:cNvGraphicFramePr>
               <a:graphicFrameLocks xmlns:a="http://schemas.openxmlformats.org/drawingml/2006/main" noChangeAspect="1"/>
@@ -5777,7 +5948,7 @@
                     <pic:cNvPicPr/>
                   </pic:nvPicPr>
                   <pic:blipFill>
-                    <a:blip r:embed="rId43"/>
+                    <a:blip r:embed="rId45"/>
                     <a:stretch>
                       <a:fillRect/>
                     </a:stretch>
@@ -5785,7 +5956,7 @@
                   <pic:spPr>
                     <a:xfrm>
                       <a:off x="0" y="0"/>
-                      <a:ext cx="3960000" cy="4193844"/>
+                      <a:ext cx="3456000" cy="3660080"/>
                     </a:xfrm>
                     <a:prstGeom prst="rect">
                       <a:avLst/>
@@ -5831,37 +6002,59 @@
         </w:numPr>
       </w:pPr>
       <w:r>
-        <w:t xml:space="preserve">When done, press Done. </w:t>
-      </w:r>
-      <w:r>
-        <w:t>If the value matches the expected value</w:t>
-      </w:r>
-      <w:r>
-        <w:t>,</w:t>
-      </w:r>
-      <w:r>
-        <w:t xml:space="preserve"> it will move onto </w:t>
-      </w:r>
-      <w:r>
-        <w:t>saving</w:t>
-      </w:r>
-      <w:r>
-        <w:t>. Otherwise</w:t>
-      </w:r>
-      <w:r>
-        <w:t>,</w:t>
-      </w:r>
-      <w:r>
-        <w:t xml:space="preserve"> it will repeat steps </w:t>
-      </w:r>
-      <w:r>
-        <w:t>9</w:t>
-      </w:r>
-      <w:r>
-        <w:t xml:space="preserve"> and </w:t>
-      </w:r>
-      <w:r>
-        <w:t>10</w:t>
+        <w:t xml:space="preserve">When done, press Done. If the value matches the expected value, it will move </w:t>
+      </w:r>
+      <w:r>
+        <w:t>on to</w:t>
+      </w:r>
+      <w:r>
+        <w:t xml:space="preserve"> saving. Otherwise, it will repeat steps 9 and 10</w:t>
+      </w:r>
+      <w:r>
+        <w:t>.</w:t>
+      </w:r>
+    </w:p>
+    <w:p>
+      <w:pPr>
+        <w:ind w:left="360"/>
+        <w:jc w:val="center"/>
+      </w:pPr>
+      <w:r>
+        <w:drawing>
+          <wp:inline distT="0" distB="0" distL="0" distR="0" wp14:anchorId="171ACD54" wp14:editId="7EBFC55E">
+            <wp:extent cx="3456000" cy="3660076"/>
+            <wp:effectExtent l="0" t="0" r="0" b="0"/>
+            <wp:docPr id="1918112970" name="Picture 1" descr="A screenshot of a computer&#10;&#10;AI-generated content may be incorrect."/>
+            <wp:cNvGraphicFramePr>
+              <a:graphicFrameLocks xmlns:a="http://schemas.openxmlformats.org/drawingml/2006/main" noChangeAspect="1"/>
+            </wp:cNvGraphicFramePr>
+            <a:graphic xmlns:a="http://schemas.openxmlformats.org/drawingml/2006/main">
+              <a:graphicData uri="http://schemas.openxmlformats.org/drawingml/2006/picture">
+                <pic:pic xmlns:pic="http://schemas.openxmlformats.org/drawingml/2006/picture">
+                  <pic:nvPicPr>
+                    <pic:cNvPr id="1918112970" name="Picture 1" descr="A screenshot of a computer&#10;&#10;AI-generated content may be incorrect."/>
+                    <pic:cNvPicPr/>
+                  </pic:nvPicPr>
+                  <pic:blipFill>
+                    <a:blip r:embed="rId46"/>
+                    <a:stretch>
+                      <a:fillRect/>
+                    </a:stretch>
+                  </pic:blipFill>
+                  <pic:spPr>
+                    <a:xfrm>
+                      <a:off x="0" y="0"/>
+                      <a:ext cx="3456000" cy="3660076"/>
+                    </a:xfrm>
+                    <a:prstGeom prst="rect">
+                      <a:avLst/>
+                    </a:prstGeom>
+                  </pic:spPr>
+                </pic:pic>
+              </a:graphicData>
+            </a:graphic>
+          </wp:inline>
+        </w:drawing>
       </w:r>
     </w:p>
     <w:p>
@@ -5873,27 +6066,29 @@
         </w:numPr>
       </w:pPr>
       <w:r>
-        <w:t>Press close to finish. The turtlebot is now claibrated</w:t>
-      </w:r>
-    </w:p>
-    <w:p>
-      <w:pPr>
-        <w:rPr>
-          <w:rFonts w:asciiTheme="majorHAnsi" w:eastAsiaTheme="majorEastAsia" w:hAnsiTheme="majorHAnsi" w:cstheme="majorBidi"/>
-          <w:color w:val="3A7C22" w:themeColor="accent6" w:themeShade="BF"/>
-          <w:sz w:val="32"/>
-          <w:szCs w:val="32"/>
-        </w:rPr>
-      </w:pPr>
-      <w:r>
-        <w:br w:type="page"/>
+        <w:t xml:space="preserve">Press </w:t>
+      </w:r>
+      <w:r>
+        <w:t>Finish</w:t>
+      </w:r>
+      <w:r>
+        <w:t xml:space="preserve"> to finish</w:t>
+      </w:r>
+      <w:r>
+        <w:t xml:space="preserve"> the setup wizard</w:t>
+      </w:r>
+      <w:r>
+        <w:t xml:space="preserve">. The turtlebot is now </w:t>
+      </w:r>
+      <w:r>
+        <w:t>calibrated.</w:t>
       </w:r>
     </w:p>
     <w:p>
       <w:pPr>
         <w:pStyle w:val="Heading2"/>
       </w:pPr>
-      <w:bookmarkStart w:id="18" w:name="_Toc206945408"/>
+      <w:bookmarkStart w:id="18" w:name="_Toc207017974"/>
       <w:r>
         <w:lastRenderedPageBreak/>
         <w:t>Troubleshooting</w:t>
@@ -5904,7 +6099,7 @@
       <w:pPr>
         <w:pStyle w:val="Heading3"/>
       </w:pPr>
-      <w:bookmarkStart w:id="19" w:name="_Toc206945409"/>
+      <w:bookmarkStart w:id="19" w:name="_Toc207017975"/>
       <w:r>
         <w:t>No ports are showing as available</w:t>
       </w:r>
@@ -5919,7 +6114,13 @@
         </w:numPr>
       </w:pPr>
       <w:r>
-        <w:t xml:space="preserve">Check the USB dongle is plugged </w:t>
+        <w:t xml:space="preserve">Check </w:t>
+      </w:r>
+      <w:r>
+        <w:t xml:space="preserve">that </w:t>
+      </w:r>
+      <w:r>
+        <w:t xml:space="preserve">the USB dongle is plugged </w:t>
       </w:r>
       <w:r>
         <w:t>in.</w:t>
@@ -5947,7 +6148,7 @@
       <w:pPr>
         <w:pStyle w:val="Heading3"/>
       </w:pPr>
-      <w:bookmarkStart w:id="20" w:name="_Toc206945410"/>
+      <w:bookmarkStart w:id="20" w:name="_Toc207017976"/>
       <w:r>
         <w:t xml:space="preserve">Turtlebot </w:t>
       </w:r>
@@ -6004,10 +6205,7 @@
         <w:t>Bluetooth</w:t>
       </w:r>
       <w:r>
-        <w:t xml:space="preserve"> module and the USB dongle are both solid</w:t>
-      </w:r>
-      <w:r>
-        <w:t xml:space="preserve">. If they aren’t, press </w:t>
+        <w:t xml:space="preserve"> module and the USB dongle are both solid. If they aren’t, press </w:t>
       </w:r>
       <w:r>
         <w:t>the buttons on both</w:t>
@@ -6035,7 +6233,7 @@
       <w:pPr>
         <w:pStyle w:val="Heading3"/>
       </w:pPr>
-      <w:bookmarkStart w:id="21" w:name="_Toc206945411"/>
+      <w:bookmarkStart w:id="21" w:name="_Toc207017977"/>
       <w:r>
         <w:t>The USB port turned red</w:t>
       </w:r>
@@ -6050,6 +6248,9 @@
       </w:r>
       <w:r>
         <w:t xml:space="preserve"> the port connection will close. Just refollow the steps to reconnect the port</w:t>
+      </w:r>
+      <w:r>
+        <w:t>.</w:t>
       </w:r>
     </w:p>
     <w:p>
@@ -6069,7 +6270,7 @@
       <w:pPr>
         <w:pStyle w:val="Heading1"/>
       </w:pPr>
-      <w:bookmarkStart w:id="22" w:name="_Toc206945412"/>
+      <w:bookmarkStart w:id="22" w:name="_Toc207017978"/>
       <w:r>
         <w:lastRenderedPageBreak/>
         <w:t>Developing the application</w:t>
@@ -6080,7 +6281,7 @@
       <w:pPr>
         <w:pStyle w:val="Heading2"/>
       </w:pPr>
-      <w:bookmarkStart w:id="23" w:name="_Toc206945413"/>
+      <w:bookmarkStart w:id="23" w:name="_Toc207017979"/>
       <w:r>
         <w:t>Adding new commands</w:t>
       </w:r>
@@ -6093,20 +6294,38 @@
     </w:p>
     <w:p>
       <w:r>
-        <w:t xml:space="preserve">If a change for the turtle simulation is required, then a Turtle Graphics command will need to also </w:t>
+        <w:t xml:space="preserve">If a change for the turtle simulation is required, then a Turtle Graphics command will </w:t>
+      </w:r>
+      <w:r>
+        <w:t>also need to</w:t>
+      </w:r>
+      <w:r>
+        <w:t xml:space="preserve"> </w:t>
       </w:r>
       <w:r>
         <w:t xml:space="preserve">be </w:t>
       </w:r>
       <w:r>
-        <w:t>sent to the Turtle_Simulation class. If the new command requires moving the Turtle_Simulation’s function to work out the needed turtle scale will also need to be added to in order to keep the turtle in view when carrying out commands.</w:t>
+        <w:t xml:space="preserve">sent to the Turtle_Simulation class. If the new command requires moving the Turtle_Simulation’s function to work out the needed turtle scale will also need to be </w:t>
+      </w:r>
+      <w:r>
+        <w:t>modified</w:t>
+      </w:r>
+      <w:r>
+        <w:t xml:space="preserve"> </w:t>
+      </w:r>
+      <w:r>
+        <w:t>to</w:t>
+      </w:r>
+      <w:r>
+        <w:t xml:space="preserve"> keep the turtle in view when carrying out commands.</w:t>
       </w:r>
     </w:p>
     <w:p>
       <w:pPr>
         <w:pStyle w:val="Heading2"/>
       </w:pPr>
-      <w:bookmarkStart w:id="24" w:name="_Toc206945414"/>
+      <w:bookmarkStart w:id="24" w:name="_Toc207017980"/>
       <w:r>
         <w:t>Adding new insert shapes</w:t>
       </w:r>
@@ -6116,7 +6335,7 @@
       <w:pPr>
         <w:pStyle w:val="Heading3"/>
       </w:pPr>
-      <w:bookmarkStart w:id="25" w:name="_Toc206945415"/>
+      <w:bookmarkStart w:id="25" w:name="_Toc207017981"/>
       <w:r>
         <w:t>Within existing shape types</w:t>
       </w:r>
@@ -6136,7 +6355,7 @@
       <w:pPr>
         <w:pStyle w:val="Heading3"/>
       </w:pPr>
-      <w:bookmarkStart w:id="26" w:name="_Toc206945416"/>
+      <w:bookmarkStart w:id="26" w:name="_Toc207017982"/>
       <w:r>
         <w:t>With a new shape type</w:t>
       </w:r>
@@ -6175,7 +6394,13 @@
         </w:numPr>
       </w:pPr>
       <w:r>
-        <w:t>Within the Top_Menu class append your new folder name to the insert_types list found at line 55.</w:t>
+        <w:t>Within the Top_Menu class</w:t>
+      </w:r>
+      <w:r>
+        <w:t>,</w:t>
+      </w:r>
+      <w:r>
+        <w:t xml:space="preserve"> append your new folder name to the insert_types list found at line 55.</w:t>
       </w:r>
     </w:p>
     <w:p>
@@ -6254,12 +6479,15 @@
           </mc:Choice>
           <mc:Fallback>
             <w:pict>
-              <v:rect w14:anchorId="7A455984" id="Rectangle 9" o:spid="_x0000_s1026" style="position:absolute;margin-left:39pt;margin-top:68.9pt;width:286.8pt;height:34.2pt;z-index:251675648;visibility:visible;mso-wrap-style:square;mso-width-percent:0;mso-height-percent:0;mso-wrap-distance-left:9pt;mso-wrap-distance-top:0;mso-wrap-distance-right:9pt;mso-wrap-distance-bottom:0;mso-position-horizontal:absolute;mso-position-horizontal-relative:text;mso-position-vertical:absolute;mso-position-vertical-relative:text;mso-width-percent:0;mso-height-percent:0;mso-width-relative:margin;mso-height-relative:margin;v-text-anchor:middle" o:gfxdata="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" filled="f" strokecolor="#e00" strokeweight="3pt"/>
+              <v:rect w14:anchorId="0545BD08" id="Rectangle 9" o:spid="_x0000_s1026" style="position:absolute;margin-left:39pt;margin-top:68.9pt;width:286.8pt;height:34.2pt;z-index:251675648;visibility:visible;mso-wrap-style:square;mso-width-percent:0;mso-height-percent:0;mso-wrap-distance-left:9pt;mso-wrap-distance-top:0;mso-wrap-distance-right:9pt;mso-wrap-distance-bottom:0;mso-position-horizontal:absolute;mso-position-horizontal-relative:text;mso-position-vertical:absolute;mso-position-vertical-relative:text;mso-width-percent:0;mso-height-percent:0;mso-width-relative:margin;mso-height-relative:margin;v-text-anchor:middle" o:gfxdata="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" filled="f" strokecolor="#e00" strokeweight="3pt"/>
             </w:pict>
           </mc:Fallback>
         </mc:AlternateContent>
       </w:r>
       <w:r>
+        <w:rPr>
+          <w:noProof/>
+        </w:rPr>
         <w:drawing>
           <wp:inline distT="0" distB="0" distL="0" distR="0" wp14:anchorId="3F3BDB9A" wp14:editId="6CE3A8C2">
             <wp:extent cx="5731510" cy="1358265"/>
@@ -6276,7 +6504,7 @@
                     <pic:cNvPicPr/>
                   </pic:nvPicPr>
                   <pic:blipFill>
-                    <a:blip r:embed="rId44"/>
+                    <a:blip r:embed="rId47"/>
                     <a:stretch>
                       <a:fillRect/>
                     </a:stretch>
@@ -6299,20 +6527,14 @@
     </w:p>
     <w:p>
       <w:r>
-        <w:t>Upon the next launch of the application, your new shape</w:t>
-      </w:r>
-      <w:r>
-        <w:t xml:space="preserve"> type and shape</w:t>
-      </w:r>
-      <w:r>
-        <w:t xml:space="preserve"> will appear.</w:t>
+        <w:t>Upon the next launch of the application, your new shape type and shape will appear.</w:t>
       </w:r>
     </w:p>
     <w:p>
       <w:pPr>
         <w:pStyle w:val="Heading2"/>
       </w:pPr>
-      <w:bookmarkStart w:id="27" w:name="_Toc206945417"/>
+      <w:bookmarkStart w:id="27" w:name="_Toc207017983"/>
       <w:r>
         <w:t>Changing the information/about pages</w:t>
       </w:r>
@@ -6375,7 +6597,7 @@
       </w:r>
     </w:p>
     <w:sectPr>
-      <w:footerReference w:type="default" r:id="rId45"/>
+      <w:footerReference w:type="default" r:id="rId48"/>
       <w:pgSz w:w="11906" w:h="16838"/>
       <w:pgMar w:top="1440" w:right="1440" w:bottom="1440" w:left="1440" w:header="708" w:footer="708" w:gutter="0"/>
       <w:pgNumType w:start="0"/>

</xml_diff>